<commit_message>
implementation of code with structs
</commit_message>
<xml_diff>
--- a/p2/informe_control_modelos (2).docx
+++ b/p2/informe_control_modelos (2).docx
@@ -2171,14 +2171,7 @@
                   <w:rFonts w:ascii="Cambria Math" w:hAnsi="Cambria Math"/>
                   <w:sz w:val="19"/>
                 </w:rPr>
-                <m:t>τ</m:t>
-              </m:r>
-              <m:r>
-                <w:rPr>
-                  <w:rFonts w:ascii="Cambria Math" w:hAnsi="Cambria Math"/>
-                  <w:sz w:val="19"/>
-                </w:rPr>
-                <m:t xml:space="preserve"> s+1</m:t>
+                <m:t>τ s+1</m:t>
               </m:r>
             </m:den>
           </m:f>
@@ -2545,19 +2538,7 @@
             <w:rPr>
               <w:rFonts w:ascii="Cambria Math" w:hAnsi="Cambria Math"/>
             </w:rPr>
-            <m:t>K</m:t>
-          </m:r>
-          <m:r>
-            <w:rPr>
-              <w:rFonts w:ascii="Cambria Math" w:hAnsi="Cambria Math"/>
-            </w:rPr>
-            <m:t>p</m:t>
-          </m:r>
-          <m:r>
-            <w:rPr>
-              <w:rFonts w:ascii="Cambria Math" w:hAnsi="Cambria Math"/>
-            </w:rPr>
-            <m:t>=</m:t>
+            <m:t>Kp=</m:t>
           </m:r>
           <m:f>
             <m:fPr>
@@ -2607,13 +2588,7 @@
             <w:rPr>
               <w:rFonts w:ascii="Cambria Math" w:hAnsi="Cambria Math"/>
             </w:rPr>
-            <m:t xml:space="preserve">=1.34 </m:t>
-          </m:r>
-          <m:r>
-            <w:rPr>
-              <w:rFonts w:ascii="Cambria Math" w:hAnsi="Cambria Math"/>
-            </w:rPr>
-            <m:t xml:space="preserve">   </m:t>
+            <m:t xml:space="preserve">=1.34    </m:t>
           </m:r>
           <m:r>
             <m:rPr>
@@ -3521,13 +3496,7 @@
             <w:rPr>
               <w:rFonts w:ascii="Cambria Math" w:hAnsi="Cambria Math"/>
             </w:rPr>
-            <m:t xml:space="preserve"> </m:t>
-          </m:r>
-          <m:r>
-            <w:rPr>
-              <w:rFonts w:ascii="Cambria Math" w:hAnsi="Cambria Math"/>
-            </w:rPr>
-            <m:t xml:space="preserve">     </m:t>
+            <m:t xml:space="preserve">      </m:t>
           </m:r>
           <m:r>
             <m:rPr>
@@ -3789,13 +3758,7 @@
             <w:rPr>
               <w:rFonts w:ascii="Cambria Math" w:hAnsi="Cambria Math"/>
             </w:rPr>
-            <m:t xml:space="preserve"> </m:t>
-          </m:r>
-          <m:r>
-            <w:rPr>
-              <w:rFonts w:ascii="Cambria Math" w:hAnsi="Cambria Math"/>
-            </w:rPr>
-            <m:t xml:space="preserve">         </m:t>
+            <m:t xml:space="preserve">          </m:t>
           </m:r>
           <m:r>
             <m:rPr>
@@ -3917,14 +3880,7 @@
                   <w:rFonts w:ascii="Cambria Math" w:hAnsi="Cambria Math"/>
                   <w:sz w:val="19"/>
                 </w:rPr>
-                <m:t>1.34</m:t>
-              </m:r>
-              <m:r>
-                <w:rPr>
-                  <w:rFonts w:ascii="Cambria Math" w:hAnsi="Cambria Math"/>
-                  <w:sz w:val="19"/>
-                </w:rPr>
-                <m:t xml:space="preserve"> </m:t>
+                <m:t xml:space="preserve">1.34 </m:t>
               </m:r>
               <m:sSup>
                 <m:sSupPr>
@@ -3951,14 +3907,7 @@
                       <w:rFonts w:ascii="Cambria Math" w:hAnsi="Cambria Math"/>
                       <w:sz w:val="19"/>
                     </w:rPr>
-                    <m:t xml:space="preserve">-5.05 </m:t>
-                  </m:r>
-                  <m:r>
-                    <w:rPr>
-                      <w:rFonts w:ascii="Cambria Math" w:hAnsi="Cambria Math"/>
-                      <w:sz w:val="19"/>
-                    </w:rPr>
-                    <m:t>s</m:t>
+                    <m:t>-5.05 s</m:t>
                   </m:r>
                 </m:sup>
               </m:sSup>
@@ -3969,14 +3918,7 @@
                   <w:rFonts w:ascii="Cambria Math" w:hAnsi="Cambria Math"/>
                   <w:sz w:val="19"/>
                 </w:rPr>
-                <m:t>75.4</m:t>
-              </m:r>
-              <m:r>
-                <w:rPr>
-                  <w:rFonts w:ascii="Cambria Math" w:hAnsi="Cambria Math"/>
-                  <w:sz w:val="19"/>
-                </w:rPr>
-                <m:t xml:space="preserve"> s+1</m:t>
+                <m:t>75.4 s+1</m:t>
               </m:r>
             </m:den>
           </m:f>
@@ -3985,14 +3927,7 @@
               <w:rFonts w:ascii="Cambria Math" w:hAnsi="Cambria Math"/>
               <w:sz w:val="19"/>
             </w:rPr>
-            <m:t xml:space="preserve"> </m:t>
-          </m:r>
-          <m:r>
-            <w:rPr>
-              <w:rFonts w:ascii="Cambria Math" w:hAnsi="Cambria Math"/>
-              <w:sz w:val="19"/>
-            </w:rPr>
-            <m:t xml:space="preserve">          </m:t>
+            <m:t xml:space="preserve">           </m:t>
           </m:r>
           <m:r>
             <m:rPr>
@@ -4002,27 +3937,7 @@
               <w:rFonts w:ascii="Cambria Math" w:hAnsi="Cambria Math"/>
               <w:sz w:val="19"/>
             </w:rPr>
-            <m:t>(</m:t>
-          </m:r>
-          <m:r>
-            <m:rPr>
-              <m:sty m:val="bi"/>
-            </m:rPr>
-            <w:rPr>
-              <w:rFonts w:ascii="Cambria Math" w:hAnsi="Cambria Math"/>
-              <w:sz w:val="19"/>
-            </w:rPr>
-            <m:t>6</m:t>
-          </m:r>
-          <m:r>
-            <m:rPr>
-              <m:sty m:val="bi"/>
-            </m:rPr>
-            <w:rPr>
-              <w:rFonts w:ascii="Cambria Math" w:hAnsi="Cambria Math"/>
-              <w:sz w:val="19"/>
-            </w:rPr>
-            <m:t>)</m:t>
+            <m:t>(6)</m:t>
           </m:r>
           <m:r>
             <w:rPr>
@@ -4345,13 +4260,7 @@
             <w:rPr>
               <w:rFonts w:ascii="Cambria Math" w:hAnsi="Cambria Math"/>
             </w:rPr>
-            <m:t xml:space="preserve">      </m:t>
-          </m:r>
-          <m:r>
-            <w:rPr>
-              <w:rFonts w:ascii="Cambria Math" w:hAnsi="Cambria Math"/>
-            </w:rPr>
-            <m:t xml:space="preserve">     </m:t>
+            <m:t xml:space="preserve">           </m:t>
           </m:r>
           <m:r>
             <m:rPr>
@@ -4360,25 +4269,7 @@
             <w:rPr>
               <w:rFonts w:ascii="Cambria Math" w:hAnsi="Cambria Math"/>
             </w:rPr>
-            <m:t>(</m:t>
-          </m:r>
-          <m:r>
-            <m:rPr>
-              <m:sty m:val="bi"/>
-            </m:rPr>
-            <w:rPr>
-              <w:rFonts w:ascii="Cambria Math" w:hAnsi="Cambria Math"/>
-            </w:rPr>
-            <m:t>7</m:t>
-          </m:r>
-          <m:r>
-            <m:rPr>
-              <m:sty m:val="bi"/>
-            </m:rPr>
-            <w:rPr>
-              <w:rFonts w:ascii="Cambria Math" w:hAnsi="Cambria Math"/>
-            </w:rPr>
-            <m:t>)</m:t>
+            <m:t>(7)</m:t>
           </m:r>
           <m:r>
             <w:rPr>
@@ -4584,28 +4475,7 @@
                   <w:rFonts w:ascii="Cambria Math" w:hAnsi="Cambria Math"/>
                   <w:sz w:val="19"/>
                 </w:rPr>
-                <m:t>47</m:t>
-              </m:r>
-              <m:r>
-                <w:rPr>
-                  <w:rFonts w:ascii="Cambria Math" w:hAnsi="Cambria Math"/>
-                  <w:sz w:val="19"/>
-                </w:rPr>
-                <m:t>.</m:t>
-              </m:r>
-              <m:r>
-                <w:rPr>
-                  <w:rFonts w:ascii="Cambria Math" w:hAnsi="Cambria Math"/>
-                  <w:sz w:val="19"/>
-                </w:rPr>
-                <m:t>7</m:t>
-              </m:r>
-              <m:r>
-                <w:rPr>
-                  <w:rFonts w:ascii="Cambria Math" w:hAnsi="Cambria Math"/>
-                  <w:sz w:val="19"/>
-                </w:rPr>
-                <m:t xml:space="preserve"> s+1</m:t>
+                <m:t>47.7 s+1</m:t>
               </m:r>
             </m:den>
           </m:f>
@@ -4624,27 +4494,7 @@
               <w:rFonts w:ascii="Cambria Math" w:hAnsi="Cambria Math"/>
               <w:sz w:val="19"/>
             </w:rPr>
-            <m:t>(</m:t>
-          </m:r>
-          <m:r>
-            <m:rPr>
-              <m:sty m:val="bi"/>
-            </m:rPr>
-            <w:rPr>
-              <w:rFonts w:ascii="Cambria Math" w:hAnsi="Cambria Math"/>
-              <w:sz w:val="19"/>
-            </w:rPr>
-            <m:t>8</m:t>
-          </m:r>
-          <m:r>
-            <m:rPr>
-              <m:sty m:val="bi"/>
-            </m:rPr>
-            <w:rPr>
-              <w:rFonts w:ascii="Cambria Math" w:hAnsi="Cambria Math"/>
-              <w:sz w:val="19"/>
-            </w:rPr>
-            <m:t>)</m:t>
+            <m:t>(8)</m:t>
           </m:r>
           <m:r>
             <w:rPr>
@@ -5238,14 +5088,7 @@
                   <w:rFonts w:ascii="Cambria Math" w:hAnsi="Cambria Math"/>
                   <w:sz w:val="19"/>
                 </w:rPr>
-                <m:t>1.34</m:t>
-              </m:r>
-              <m:r>
-                <w:rPr>
-                  <w:rFonts w:ascii="Cambria Math" w:hAnsi="Cambria Math"/>
-                  <w:sz w:val="19"/>
-                </w:rPr>
-                <m:t xml:space="preserve"> </m:t>
+                <m:t xml:space="preserve">1.34 </m:t>
               </m:r>
               <m:sSup>
                 <m:sSupPr>
@@ -5272,14 +5115,7 @@
                       <w:rFonts w:ascii="Cambria Math" w:hAnsi="Cambria Math"/>
                       <w:sz w:val="19"/>
                     </w:rPr>
-                    <m:t xml:space="preserve">-9.09 </m:t>
-                  </m:r>
-                  <m:r>
-                    <w:rPr>
-                      <w:rFonts w:ascii="Cambria Math" w:hAnsi="Cambria Math"/>
-                      <w:sz w:val="19"/>
-                    </w:rPr>
-                    <m:t>s</m:t>
+                    <m:t>-9.09 s</m:t>
                   </m:r>
                 </m:sup>
               </m:sSup>
@@ -5290,14 +5126,7 @@
                   <w:rFonts w:ascii="Cambria Math" w:hAnsi="Cambria Math"/>
                   <w:sz w:val="19"/>
                 </w:rPr>
-                <m:t>77.7</m:t>
-              </m:r>
-              <m:r>
-                <w:rPr>
-                  <w:rFonts w:ascii="Cambria Math" w:hAnsi="Cambria Math"/>
-                  <w:sz w:val="19"/>
-                </w:rPr>
-                <m:t xml:space="preserve"> s+1</m:t>
+                <m:t>77.7 s+1</m:t>
               </m:r>
             </m:den>
           </m:f>
@@ -5500,14 +5329,7 @@
                   <w:rFonts w:ascii="Cambria Math" w:hAnsi="Cambria Math"/>
                   <w:sz w:val="19"/>
                 </w:rPr>
-                <m:t>1.34</m:t>
-              </m:r>
-              <m:r>
-                <w:rPr>
-                  <w:rFonts w:ascii="Cambria Math" w:hAnsi="Cambria Math"/>
-                  <w:sz w:val="19"/>
-                </w:rPr>
-                <m:t xml:space="preserve"> </m:t>
+                <m:t xml:space="preserve">1.34 </m:t>
               </m:r>
               <m:sSup>
                 <m:sSupPr>
@@ -5534,14 +5356,7 @@
                       <w:rFonts w:ascii="Cambria Math" w:hAnsi="Cambria Math"/>
                       <w:sz w:val="19"/>
                     </w:rPr>
-                    <m:t xml:space="preserve">-8.4 </m:t>
-                  </m:r>
-                  <m:r>
-                    <w:rPr>
-                      <w:rFonts w:ascii="Cambria Math" w:hAnsi="Cambria Math"/>
-                      <w:sz w:val="19"/>
-                    </w:rPr>
-                    <m:t>s</m:t>
+                    <m:t>-8.4 s</m:t>
                   </m:r>
                 </m:sup>
               </m:sSup>
@@ -5552,14 +5367,7 @@
                   <w:rFonts w:ascii="Cambria Math" w:hAnsi="Cambria Math"/>
                   <w:sz w:val="19"/>
                 </w:rPr>
-                <m:t>78.2</m:t>
-              </m:r>
-              <m:r>
-                <w:rPr>
-                  <w:rFonts w:ascii="Cambria Math" w:hAnsi="Cambria Math"/>
-                  <w:sz w:val="19"/>
-                </w:rPr>
-                <m:t xml:space="preserve"> s+1</m:t>
+                <m:t>78.2 s+1</m:t>
               </m:r>
             </m:den>
           </m:f>
@@ -5754,14 +5562,7 @@
                   <w:rFonts w:ascii="Cambria Math" w:hAnsi="Cambria Math"/>
                   <w:sz w:val="19"/>
                 </w:rPr>
-                <m:t>1.34</m:t>
-              </m:r>
-              <m:r>
-                <w:rPr>
-                  <w:rFonts w:ascii="Cambria Math" w:hAnsi="Cambria Math"/>
-                  <w:sz w:val="19"/>
-                </w:rPr>
-                <m:t xml:space="preserve"> </m:t>
+                <m:t xml:space="preserve">1.34 </m:t>
               </m:r>
               <m:sSup>
                 <m:sSupPr>
@@ -5788,14 +5589,7 @@
                       <w:rFonts w:ascii="Cambria Math" w:hAnsi="Cambria Math"/>
                       <w:sz w:val="19"/>
                     </w:rPr>
-                    <m:t xml:space="preserve">-9.01 </m:t>
-                  </m:r>
-                  <m:r>
-                    <w:rPr>
-                      <w:rFonts w:ascii="Cambria Math" w:hAnsi="Cambria Math"/>
-                      <w:sz w:val="19"/>
-                    </w:rPr>
-                    <m:t>s</m:t>
+                    <m:t>-9.01 s</m:t>
                   </m:r>
                 </m:sup>
               </m:sSup>
@@ -5806,14 +5600,7 @@
                   <w:rFonts w:ascii="Cambria Math" w:hAnsi="Cambria Math"/>
                   <w:sz w:val="19"/>
                 </w:rPr>
-                <m:t>81</m:t>
-              </m:r>
-              <m:r>
-                <w:rPr>
-                  <w:rFonts w:ascii="Cambria Math" w:hAnsi="Cambria Math"/>
-                  <w:sz w:val="19"/>
-                </w:rPr>
-                <m:t xml:space="preserve"> s+1</m:t>
+                <m:t>81 s+1</m:t>
               </m:r>
             </m:den>
           </m:f>
@@ -5995,19 +5782,7 @@
                 <w:rPr>
                   <w:rFonts w:ascii="Cambria Math" w:hAnsi="Cambria Math"/>
                 </w:rPr>
-                <m:t>K</m:t>
-              </m:r>
-              <m:r>
-                <w:rPr>
-                  <w:rFonts w:ascii="Cambria Math" w:hAnsi="Cambria Math"/>
-                </w:rPr>
-                <m:t>p</m:t>
-              </m:r>
-              <m:r>
-                <w:rPr>
-                  <w:rFonts w:ascii="Cambria Math" w:hAnsi="Cambria Math"/>
-                </w:rPr>
-                <m:t>*</m:t>
+                <m:t>Kp*</m:t>
               </m:r>
               <m:sSup>
                 <m:sSupPr>
@@ -6137,13 +5912,7 @@
                 <w:rPr>
                   <w:rFonts w:ascii="Cambria Math" w:hAnsi="Cambria Math"/>
                 </w:rPr>
-                <m:t>s</m:t>
-              </m:r>
-              <m:r>
-                <w:rPr>
-                  <w:rFonts w:ascii="Cambria Math" w:hAnsi="Cambria Math"/>
-                </w:rPr>
-                <m:t>+1)</m:t>
+                <m:t>s+1)</m:t>
               </m:r>
             </m:den>
           </m:f>
@@ -6154,25 +5923,7 @@
             <w:rPr>
               <w:rFonts w:ascii="Cambria Math" w:hAnsi="Cambria Math"/>
             </w:rPr>
-            <m:t xml:space="preserve">         (</m:t>
-          </m:r>
-          <m:r>
-            <m:rPr>
-              <m:sty m:val="bi"/>
-            </m:rPr>
-            <w:rPr>
-              <w:rFonts w:ascii="Cambria Math" w:hAnsi="Cambria Math"/>
-            </w:rPr>
-            <m:t>14</m:t>
-          </m:r>
-          <m:r>
-            <m:rPr>
-              <m:sty m:val="bi"/>
-            </m:rPr>
-            <w:rPr>
-              <w:rFonts w:ascii="Cambria Math" w:hAnsi="Cambria Math"/>
-            </w:rPr>
-            <m:t>)</m:t>
+            <m:t xml:space="preserve">         (14)</m:t>
           </m:r>
         </m:oMath>
       </m:oMathPara>
@@ -7354,31 +7105,7 @@
                     <w:rPr>
                       <w:rFonts w:ascii="Cambria Math" w:hAnsi="Cambria Math"/>
                     </w:rPr>
-                    <m:t>-</m:t>
-                  </m:r>
-                  <m:r>
-                    <w:rPr>
-                      <w:rFonts w:ascii="Cambria Math" w:hAnsi="Cambria Math"/>
-                    </w:rPr>
-                    <m:t>10.7</m:t>
-                  </m:r>
-                  <m:r>
-                    <w:rPr>
-                      <w:rFonts w:ascii="Cambria Math" w:hAnsi="Cambria Math"/>
-                    </w:rPr>
-                    <m:t>1</m:t>
-                  </m:r>
-                  <m:r>
-                    <w:rPr>
-                      <w:rFonts w:ascii="Cambria Math" w:hAnsi="Cambria Math"/>
-                    </w:rPr>
-                    <m:t xml:space="preserve"> </m:t>
-                  </m:r>
-                  <m:r>
-                    <w:rPr>
-                      <w:rFonts w:ascii="Cambria Math" w:hAnsi="Cambria Math"/>
-                    </w:rPr>
-                    <m:t>s</m:t>
+                    <m:t>-10.71 s</m:t>
                   </m:r>
                 </m:sup>
               </m:sSup>
@@ -7388,37 +7115,7 @@
                 <w:rPr>
                   <w:rFonts w:ascii="Cambria Math" w:hAnsi="Cambria Math"/>
                 </w:rPr>
-                <m:t>(</m:t>
-              </m:r>
-              <m:r>
-                <w:rPr>
-                  <w:rFonts w:ascii="Cambria Math" w:hAnsi="Cambria Math"/>
-                </w:rPr>
-                <m:t xml:space="preserve">67.5 </m:t>
-              </m:r>
-              <m:r>
-                <w:rPr>
-                  <w:rFonts w:ascii="Cambria Math" w:hAnsi="Cambria Math"/>
-                </w:rPr>
-                <m:t>s+1)(</m:t>
-              </m:r>
-              <m:r>
-                <w:rPr>
-                  <w:rFonts w:ascii="Cambria Math" w:hAnsi="Cambria Math"/>
-                </w:rPr>
-                <m:t>27.4</m:t>
-              </m:r>
-              <m:r>
-                <w:rPr>
-                  <w:rFonts w:ascii="Cambria Math" w:hAnsi="Cambria Math"/>
-                </w:rPr>
-                <m:t xml:space="preserve"> s</m:t>
-              </m:r>
-              <m:r>
-                <w:rPr>
-                  <w:rFonts w:ascii="Cambria Math" w:hAnsi="Cambria Math"/>
-                </w:rPr>
-                <m:t>+1)</m:t>
+                <m:t>(67.5 s+1)(27.4 s+1)</m:t>
               </m:r>
             </m:den>
           </m:f>
@@ -7429,25 +7126,7 @@
             <w:rPr>
               <w:rFonts w:ascii="Cambria Math" w:hAnsi="Cambria Math"/>
             </w:rPr>
-            <m:t xml:space="preserve">         (</m:t>
-          </m:r>
-          <m:r>
-            <m:rPr>
-              <m:sty m:val="bi"/>
-            </m:rPr>
-            <w:rPr>
-              <w:rFonts w:ascii="Cambria Math" w:hAnsi="Cambria Math"/>
-            </w:rPr>
-            <m:t>20</m:t>
-          </m:r>
-          <m:r>
-            <m:rPr>
-              <m:sty m:val="bi"/>
-            </m:rPr>
-            <w:rPr>
-              <w:rFonts w:ascii="Cambria Math" w:hAnsi="Cambria Math"/>
-            </w:rPr>
-            <m:t>)</m:t>
+            <m:t xml:space="preserve">         (20)</m:t>
           </m:r>
         </m:oMath>
       </m:oMathPara>
@@ -8039,13 +7718,7 @@
                 <w:rPr>
                   <w:rFonts w:ascii="Cambria Math" w:hAnsi="Cambria Math"/>
                 </w:rPr>
-                <m:t>1.34</m:t>
-              </m:r>
-              <m:r>
-                <w:rPr>
-                  <w:rFonts w:ascii="Cambria Math" w:hAnsi="Cambria Math"/>
-                </w:rPr>
-                <m:t>*</m:t>
+                <m:t>1.34*</m:t>
               </m:r>
               <m:sSup>
                 <m:sSupPr>
@@ -8069,19 +7742,7 @@
                     <w:rPr>
                       <w:rFonts w:ascii="Cambria Math" w:hAnsi="Cambria Math"/>
                     </w:rPr>
-                    <m:t>-</m:t>
-                  </m:r>
-                  <m:r>
-                    <w:rPr>
-                      <w:rFonts w:ascii="Cambria Math" w:hAnsi="Cambria Math"/>
-                    </w:rPr>
-                    <m:t>2.61</m:t>
-                  </m:r>
-                  <m:r>
-                    <w:rPr>
-                      <w:rFonts w:ascii="Cambria Math" w:hAnsi="Cambria Math"/>
-                    </w:rPr>
-                    <m:t>s</m:t>
+                    <m:t>-2.61s</m:t>
                   </m:r>
                 </m:sup>
               </m:sSup>
@@ -8091,31 +7752,7 @@
                 <w:rPr>
                   <w:rFonts w:ascii="Cambria Math" w:hAnsi="Cambria Math"/>
                 </w:rPr>
-                <m:t>(</m:t>
-              </m:r>
-              <m:r>
-                <w:rPr>
-                  <w:rFonts w:ascii="Cambria Math" w:hAnsi="Cambria Math"/>
-                </w:rPr>
-                <m:t xml:space="preserve">39.54 </m:t>
-              </m:r>
-              <m:r>
-                <w:rPr>
-                  <w:rFonts w:ascii="Cambria Math" w:hAnsi="Cambria Math"/>
-                </w:rPr>
-                <m:t>s+1)(</m:t>
-              </m:r>
-              <m:r>
-                <w:rPr>
-                  <w:rFonts w:ascii="Cambria Math" w:hAnsi="Cambria Math"/>
-                </w:rPr>
-                <m:t>39.52 s</m:t>
-              </m:r>
-              <m:r>
-                <w:rPr>
-                  <w:rFonts w:ascii="Cambria Math" w:hAnsi="Cambria Math"/>
-                </w:rPr>
-                <m:t>+1)</m:t>
+                <m:t>(39.54 s+1)(39.52 s+1)</m:t>
               </m:r>
             </m:den>
           </m:f>
@@ -8126,25 +7763,7 @@
             <w:rPr>
               <w:rFonts w:ascii="Cambria Math" w:hAnsi="Cambria Math"/>
             </w:rPr>
-            <m:t xml:space="preserve">         (</m:t>
-          </m:r>
-          <m:r>
-            <m:rPr>
-              <m:sty m:val="bi"/>
-            </m:rPr>
-            <w:rPr>
-              <w:rFonts w:ascii="Cambria Math" w:hAnsi="Cambria Math"/>
-            </w:rPr>
-            <m:t>21</m:t>
-          </m:r>
-          <m:r>
-            <m:rPr>
-              <m:sty m:val="bi"/>
-            </m:rPr>
-            <w:rPr>
-              <w:rFonts w:ascii="Cambria Math" w:hAnsi="Cambria Math"/>
-            </w:rPr>
-            <m:t>)</m:t>
+            <m:t xml:space="preserve">         (21)</m:t>
           </m:r>
         </m:oMath>
       </m:oMathPara>
@@ -8415,27 +8034,7 @@
               <w:rFonts w:ascii="Cambria Math" w:hAnsi="Cambria Math"/>
               <w:sz w:val="19"/>
             </w:rPr>
-            <m:t>(</m:t>
-          </m:r>
-          <m:r>
-            <m:rPr>
-              <m:sty m:val="bi"/>
-            </m:rPr>
-            <w:rPr>
-              <w:rFonts w:ascii="Cambria Math" w:hAnsi="Cambria Math"/>
-              <w:sz w:val="19"/>
-            </w:rPr>
-            <m:t>22</m:t>
-          </m:r>
-          <m:r>
-            <m:rPr>
-              <m:sty m:val="bi"/>
-            </m:rPr>
-            <w:rPr>
-              <w:rFonts w:ascii="Cambria Math" w:hAnsi="Cambria Math"/>
-              <w:sz w:val="19"/>
-            </w:rPr>
-            <m:t>)</m:t>
+            <m:t>(22)</m:t>
           </m:r>
         </m:oMath>
       </m:oMathPara>
@@ -8515,14 +8114,7 @@
                       <w:rFonts w:ascii="Cambria Math" w:hAnsi="Cambria Math"/>
                       <w:sz w:val="19"/>
                     </w:rPr>
-                    <m:t>(</m:t>
-                  </m:r>
-                  <m:r>
-                    <w:rPr>
-                      <w:rFonts w:ascii="Cambria Math" w:hAnsi="Cambria Math"/>
-                      <w:sz w:val="19"/>
-                    </w:rPr>
-                    <m:t>0.475-x)</m:t>
+                    <m:t>(0.475-x)</m:t>
                   </m:r>
                 </m:e>
                 <m:sup>
@@ -8642,21 +8234,7 @@
               <w:rFonts w:ascii="Cambria Math" w:hAnsi="Cambria Math"/>
               <w:sz w:val="20"/>
             </w:rPr>
-            <m:t>=2.6</m:t>
-          </m:r>
-          <m:r>
-            <w:rPr>
-              <w:rFonts w:ascii="Cambria Math" w:hAnsi="Cambria Math"/>
-              <w:sz w:val="20"/>
-            </w:rPr>
-            <m:t>Ϛ</m:t>
-          </m:r>
-          <m:r>
-            <w:rPr>
-              <w:rFonts w:ascii="Cambria Math" w:hAnsi="Cambria Math"/>
-              <w:sz w:val="20"/>
-            </w:rPr>
-            <m:t xml:space="preserve">-0.6          </m:t>
+            <m:t xml:space="preserve">=2.6Ϛ-0.6          </m:t>
           </m:r>
           <m:r>
             <m:rPr>
@@ -9409,13 +8987,7 @@
                 <w:rPr>
                   <w:rFonts w:ascii="Cambria Math" w:hAnsi="Cambria Math"/>
                 </w:rPr>
-                <m:t>1.34</m:t>
-              </m:r>
-              <m:r>
-                <w:rPr>
-                  <w:rFonts w:ascii="Cambria Math" w:hAnsi="Cambria Math"/>
-                </w:rPr>
-                <m:t>*</m:t>
+                <m:t>1.34*</m:t>
               </m:r>
               <m:sSup>
                 <m:sSupPr>
@@ -9439,19 +9011,7 @@
                     <w:rPr>
                       <w:rFonts w:ascii="Cambria Math" w:hAnsi="Cambria Math"/>
                     </w:rPr>
-                    <m:t>-</m:t>
-                  </m:r>
-                  <m:r>
-                    <w:rPr>
-                      <w:rFonts w:ascii="Cambria Math" w:hAnsi="Cambria Math"/>
-                    </w:rPr>
-                    <m:t xml:space="preserve">8.69 </m:t>
-                  </m:r>
-                  <m:r>
-                    <w:rPr>
-                      <w:rFonts w:ascii="Cambria Math" w:hAnsi="Cambria Math"/>
-                    </w:rPr>
-                    <m:t>s</m:t>
+                    <m:t>-8.69 s</m:t>
                   </m:r>
                 </m:sup>
               </m:sSup>
@@ -9461,31 +9021,7 @@
                 <w:rPr>
                   <w:rFonts w:ascii="Cambria Math" w:hAnsi="Cambria Math"/>
                 </w:rPr>
-                <m:t>(</m:t>
-              </m:r>
-              <m:r>
-                <w:rPr>
-                  <w:rFonts w:ascii="Cambria Math" w:hAnsi="Cambria Math"/>
-                </w:rPr>
-                <m:t xml:space="preserve">70.8 </m:t>
-              </m:r>
-              <m:r>
-                <w:rPr>
-                  <w:rFonts w:ascii="Cambria Math" w:hAnsi="Cambria Math"/>
-                </w:rPr>
-                <m:t>s+1)(</m:t>
-              </m:r>
-              <m:r>
-                <w:rPr>
-                  <w:rFonts w:ascii="Cambria Math" w:hAnsi="Cambria Math"/>
-                </w:rPr>
-                <m:t>22.4 s</m:t>
-              </m:r>
-              <m:r>
-                <w:rPr>
-                  <w:rFonts w:ascii="Cambria Math" w:hAnsi="Cambria Math"/>
-                </w:rPr>
-                <m:t>+1)</m:t>
+                <m:t>(70.8 s+1)(22.4 s+1)</m:t>
               </m:r>
             </m:den>
           </m:f>
@@ -9496,25 +9032,7 @@
             <w:rPr>
               <w:rFonts w:ascii="Cambria Math" w:hAnsi="Cambria Math"/>
             </w:rPr>
-            <m:t xml:space="preserve">         (</m:t>
-          </m:r>
-          <m:r>
-            <m:rPr>
-              <m:sty m:val="bi"/>
-            </m:rPr>
-            <w:rPr>
-              <w:rFonts w:ascii="Cambria Math" w:hAnsi="Cambria Math"/>
-            </w:rPr>
-            <m:t>30</m:t>
-          </m:r>
-          <m:r>
-            <m:rPr>
-              <m:sty m:val="bi"/>
-            </m:rPr>
-            <w:rPr>
-              <w:rFonts w:ascii="Cambria Math" w:hAnsi="Cambria Math"/>
-            </w:rPr>
-            <m:t>)</m:t>
+            <m:t xml:space="preserve">         (30)</m:t>
           </m:r>
         </m:oMath>
       </m:oMathPara>
@@ -10099,27 +9617,7 @@
               <w:rFonts w:ascii="Cambria Math" w:hAnsi="Cambria Math"/>
               <w:sz w:val="19"/>
             </w:rPr>
-            <m:t>(</m:t>
-          </m:r>
-          <m:r>
-            <m:rPr>
-              <m:sty m:val="bi"/>
-            </m:rPr>
-            <w:rPr>
-              <w:rFonts w:ascii="Cambria Math" w:hAnsi="Cambria Math"/>
-              <w:sz w:val="19"/>
-            </w:rPr>
-            <m:t>31</m:t>
-          </m:r>
-          <m:r>
-            <m:rPr>
-              <m:sty m:val="bi"/>
-            </m:rPr>
-            <w:rPr>
-              <w:rFonts w:ascii="Cambria Math" w:hAnsi="Cambria Math"/>
-              <w:sz w:val="19"/>
-            </w:rPr>
-            <m:t>)</m:t>
+            <m:t>(31)</m:t>
           </m:r>
         </m:oMath>
       </m:oMathPara>
@@ -10556,27 +10054,7 @@
             <w:rFonts w:ascii="Cambria Math" w:hAnsi="Cambria Math"/>
             <w:sz w:val="19"/>
           </w:rPr>
-          <m:t>(</m:t>
-        </m:r>
-        <m:r>
-          <m:rPr>
-            <m:sty m:val="bi"/>
-          </m:rPr>
-          <w:rPr>
-            <w:rFonts w:ascii="Cambria Math" w:hAnsi="Cambria Math"/>
-            <w:sz w:val="19"/>
-          </w:rPr>
-          <m:t>33</m:t>
-        </m:r>
-        <m:r>
-          <m:rPr>
-            <m:sty m:val="bi"/>
-          </m:rPr>
-          <w:rPr>
-            <w:rFonts w:ascii="Cambria Math" w:hAnsi="Cambria Math"/>
-            <w:sz w:val="19"/>
-          </w:rPr>
-          <m:t>)</m:t>
+          <m:t>(33)</m:t>
         </m:r>
       </m:oMath>
       <w:r>
@@ -10667,13 +10145,7 @@
                 <w:rPr>
                   <w:rFonts w:ascii="Cambria Math" w:hAnsi="Cambria Math"/>
                 </w:rPr>
-                <m:t>1.34</m:t>
-              </m:r>
-              <m:r>
-                <w:rPr>
-                  <w:rFonts w:ascii="Cambria Math" w:hAnsi="Cambria Math"/>
-                </w:rPr>
-                <m:t>*</m:t>
+                <m:t>1.34*</m:t>
               </m:r>
               <m:sSup>
                 <m:sSupPr>
@@ -10697,19 +10169,7 @@
                     <w:rPr>
                       <w:rFonts w:ascii="Cambria Math" w:hAnsi="Cambria Math"/>
                     </w:rPr>
-                    <m:t>-</m:t>
-                  </m:r>
-                  <m:r>
-                    <w:rPr>
-                      <w:rFonts w:ascii="Cambria Math" w:hAnsi="Cambria Math"/>
-                    </w:rPr>
-                    <m:t xml:space="preserve"> 5.45 </m:t>
-                  </m:r>
-                  <m:r>
-                    <w:rPr>
-                      <w:rFonts w:ascii="Cambria Math" w:hAnsi="Cambria Math"/>
-                    </w:rPr>
-                    <m:t>s</m:t>
+                    <m:t>- 5.45 s</m:t>
                   </m:r>
                 </m:sup>
               </m:sSup>
@@ -10750,25 +10210,7 @@
             <w:rPr>
               <w:rFonts w:ascii="Cambria Math" w:hAnsi="Cambria Math"/>
             </w:rPr>
-            <m:t xml:space="preserve">         (</m:t>
-          </m:r>
-          <m:r>
-            <m:rPr>
-              <m:sty m:val="bi"/>
-            </m:rPr>
-            <w:rPr>
-              <w:rFonts w:ascii="Cambria Math" w:hAnsi="Cambria Math"/>
-            </w:rPr>
-            <m:t>34</m:t>
-          </m:r>
-          <m:r>
-            <m:rPr>
-              <m:sty m:val="bi"/>
-            </m:rPr>
-            <w:rPr>
-              <w:rFonts w:ascii="Cambria Math" w:hAnsi="Cambria Math"/>
-            </w:rPr>
-            <m:t>)</m:t>
+            <m:t xml:space="preserve">         (34)</m:t>
           </m:r>
         </m:oMath>
       </m:oMathPara>
@@ -10940,13 +10382,7 @@
                 <w:rPr>
                   <w:rFonts w:ascii="Cambria Math" w:hAnsi="Cambria Math"/>
                 </w:rPr>
-                <m:t>1.34</m:t>
-              </m:r>
-              <m:r>
-                <w:rPr>
-                  <w:rFonts w:ascii="Cambria Math" w:hAnsi="Cambria Math"/>
-                </w:rPr>
-                <m:t>*</m:t>
+                <m:t>1.34*</m:t>
               </m:r>
               <m:sSup>
                 <m:sSupPr>
@@ -10970,19 +10406,7 @@
                     <w:rPr>
                       <w:rFonts w:ascii="Cambria Math" w:hAnsi="Cambria Math"/>
                     </w:rPr>
-                    <m:t>-</m:t>
-                  </m:r>
-                  <m:r>
-                    <w:rPr>
-                      <w:rFonts w:ascii="Cambria Math" w:hAnsi="Cambria Math"/>
-                    </w:rPr>
-                    <m:t xml:space="preserve">25.77 </m:t>
-                  </m:r>
-                  <m:r>
-                    <w:rPr>
-                      <w:rFonts w:ascii="Cambria Math" w:hAnsi="Cambria Math"/>
-                    </w:rPr>
-                    <m:t>s</m:t>
+                    <m:t>-25.77 s</m:t>
                   </m:r>
                 </m:sup>
               </m:sSup>
@@ -11002,19 +10426,7 @@
                     <w:rPr>
                       <w:rFonts w:ascii="Cambria Math" w:hAnsi="Cambria Math"/>
                     </w:rPr>
-                    <m:t>(</m:t>
-                  </m:r>
-                  <m:r>
-                    <w:rPr>
-                      <w:rFonts w:ascii="Cambria Math" w:hAnsi="Cambria Math"/>
-                    </w:rPr>
-                    <m:t xml:space="preserve">56 </m:t>
-                  </m:r>
-                  <m:r>
-                    <w:rPr>
-                      <w:rFonts w:ascii="Cambria Math" w:hAnsi="Cambria Math"/>
-                    </w:rPr>
-                    <m:t>s+1)</m:t>
+                    <m:t>(56 s+1)</m:t>
                   </m:r>
                 </m:e>
                 <m:sup>
@@ -11035,25 +10447,7 @@
             <w:rPr>
               <w:rFonts w:ascii="Cambria Math" w:hAnsi="Cambria Math"/>
             </w:rPr>
-            <m:t xml:space="preserve">         (</m:t>
-          </m:r>
-          <m:r>
-            <m:rPr>
-              <m:sty m:val="bi"/>
-            </m:rPr>
-            <w:rPr>
-              <w:rFonts w:ascii="Cambria Math" w:hAnsi="Cambria Math"/>
-            </w:rPr>
-            <m:t>35</m:t>
-          </m:r>
-          <m:r>
-            <m:rPr>
-              <m:sty m:val="bi"/>
-            </m:rPr>
-            <w:rPr>
-              <w:rFonts w:ascii="Cambria Math" w:hAnsi="Cambria Math"/>
-            </w:rPr>
-            <m:t>)</m:t>
+            <m:t xml:space="preserve">         (35)</m:t>
           </m:r>
         </m:oMath>
       </m:oMathPara>
@@ -11137,26 +10531,32 @@
         <w:jc w:val="both"/>
       </w:pPr>
       <w:r>
-        <w:t>Los modelos de la figura 9</w:t>
-      </w:r>
-      <w:r>
-        <w:t xml:space="preserve"> son obtenidos gracias a una herramienta en el </w:t>
+        <w:t xml:space="preserve">Los modelos </w:t>
+      </w:r>
+      <w:r>
+        <w:t xml:space="preserve">estimados por </w:t>
       </w:r>
       <w:proofErr w:type="spellStart"/>
       <w:r>
-        <w:t>toolbox</w:t>
+        <w:t>Matlab</w:t>
       </w:r>
       <w:proofErr w:type="spellEnd"/>
       <w:r>
-        <w:t xml:space="preserve"> de </w:t>
+        <w:t xml:space="preserve"> </w:t>
+      </w:r>
+      <w:r>
+        <w:t>son obtenidos gracias a</w:t>
+      </w:r>
+      <w:r>
+        <w:t xml:space="preserve"> una herramienta llamada </w:t>
       </w:r>
       <w:proofErr w:type="spellStart"/>
       <w:r>
-        <w:t>Matlab</w:t>
+        <w:t>System</w:t>
       </w:r>
       <w:proofErr w:type="spellEnd"/>
       <w:r>
-        <w:t xml:space="preserve"> llamada </w:t>
+        <w:t xml:space="preserve"> </w:t>
       </w:r>
       <w:proofErr w:type="spellStart"/>
       <w:r>
@@ -11167,12 +10567,27 @@
       </w:r>
       <w:proofErr w:type="spellEnd"/>
       <w:r>
-        <w:t>, con la cual es posible encontrar nuevas funciones de transferencia a partir del algoritmo que Matlab esté implementando. Note visualmente que las respuestas creadas son realmente buenas y hasta llegan a superar varios de los mét</w:t>
-      </w:r>
-      <w:bookmarkStart w:id="0" w:name="_GoBack"/>
-      <w:bookmarkEnd w:id="0"/>
-      <w:r>
-        <w:t>odos de primer y segundo orden que se han analizado aquí. Además, maneja otra ventaja y es que es muy sencillo de trabajar, así el usuario no necesita indagar tanto en modelos y en programarlos. Las funciones de transferencia conseguidas de primer y segundo orden respectivamente, con esta herramienta fueron:</w:t>
+        <w:rPr>
+          <w:i/>
+        </w:rPr>
+        <w:t xml:space="preserve"> </w:t>
+      </w:r>
+      <w:proofErr w:type="spellStart"/>
+      <w:r>
+        <w:rPr>
+          <w:i/>
+        </w:rPr>
+        <w:t>Tool</w:t>
+      </w:r>
+      <w:proofErr w:type="spellEnd"/>
+      <w:r>
+        <w:t>, con la cual es posible encontrar nuevas funciones de transferencia a partir de</w:t>
+      </w:r>
+      <w:r>
+        <w:t xml:space="preserve"> los datos experimentales</w:t>
+      </w:r>
+      <w:r>
+        <w:t>. Las funciones de transferencia conseguidas de primer y segundo orden respectivamente, con esta herramienta fueron:</w:t>
       </w:r>
     </w:p>
     <w:p>
@@ -11244,14 +10659,7 @@
                   <w:rFonts w:ascii="Cambria Math" w:hAnsi="Cambria Math"/>
                   <w:sz w:val="19"/>
                 </w:rPr>
-                <m:t>1.4</m:t>
-              </m:r>
-              <m:r>
-                <w:rPr>
-                  <w:rFonts w:ascii="Cambria Math" w:hAnsi="Cambria Math"/>
-                  <w:sz w:val="19"/>
-                </w:rPr>
-                <m:t xml:space="preserve"> </m:t>
+                <m:t xml:space="preserve">1.4 </m:t>
               </m:r>
               <m:sSup>
                 <m:sSupPr>
@@ -11278,14 +10686,7 @@
                       <w:rFonts w:ascii="Cambria Math" w:hAnsi="Cambria Math"/>
                       <w:sz w:val="19"/>
                     </w:rPr>
-                    <m:t xml:space="preserve">-3.64 </m:t>
-                  </m:r>
-                  <m:r>
-                    <w:rPr>
-                      <w:rFonts w:ascii="Cambria Math" w:hAnsi="Cambria Math"/>
-                      <w:sz w:val="19"/>
-                    </w:rPr>
-                    <m:t>s</m:t>
+                    <m:t>-3.64 s</m:t>
                   </m:r>
                 </m:sup>
               </m:sSup>
@@ -11296,14 +10697,7 @@
                   <w:rFonts w:ascii="Cambria Math" w:hAnsi="Cambria Math"/>
                   <w:sz w:val="19"/>
                 </w:rPr>
-                <m:t>92.5</m:t>
-              </m:r>
-              <m:r>
-                <w:rPr>
-                  <w:rFonts w:ascii="Cambria Math" w:hAnsi="Cambria Math"/>
-                  <w:sz w:val="19"/>
-                </w:rPr>
-                <m:t xml:space="preserve"> s+1</m:t>
+                <m:t>92.5 s+1</m:t>
               </m:r>
             </m:den>
           </m:f>
@@ -11322,27 +10716,7 @@
               <w:rFonts w:ascii="Cambria Math" w:hAnsi="Cambria Math"/>
               <w:sz w:val="19"/>
             </w:rPr>
-            <m:t>(</m:t>
-          </m:r>
-          <m:r>
-            <m:rPr>
-              <m:sty m:val="bi"/>
-            </m:rPr>
-            <w:rPr>
-              <w:rFonts w:ascii="Cambria Math" w:hAnsi="Cambria Math"/>
-              <w:sz w:val="19"/>
-            </w:rPr>
-            <m:t>36</m:t>
-          </m:r>
-          <m:r>
-            <m:rPr>
-              <m:sty m:val="bi"/>
-            </m:rPr>
-            <w:rPr>
-              <w:rFonts w:ascii="Cambria Math" w:hAnsi="Cambria Math"/>
-              <w:sz w:val="19"/>
-            </w:rPr>
-            <m:t>)</m:t>
+            <m:t>(36)</m:t>
           </m:r>
           <m:r>
             <w:rPr>
@@ -11442,19 +10816,7 @@
                     <w:rPr>
                       <w:rFonts w:ascii="Cambria Math" w:hAnsi="Cambria Math"/>
                     </w:rPr>
-                    <m:t>-</m:t>
-                  </m:r>
-                  <m:r>
-                    <w:rPr>
-                      <w:rFonts w:ascii="Cambria Math" w:hAnsi="Cambria Math"/>
-                    </w:rPr>
-                    <m:t xml:space="preserve">1.36 </m:t>
-                  </m:r>
-                  <m:r>
-                    <w:rPr>
-                      <w:rFonts w:ascii="Cambria Math" w:hAnsi="Cambria Math"/>
-                    </w:rPr>
-                    <m:t>s</m:t>
+                    <m:t>-1.36 s</m:t>
                   </m:r>
                 </m:sup>
               </m:sSup>
@@ -11464,31 +10826,7 @@
                 <w:rPr>
                   <w:rFonts w:ascii="Cambria Math" w:hAnsi="Cambria Math"/>
                 </w:rPr>
-                <m:t>(</m:t>
-              </m:r>
-              <m:r>
-                <w:rPr>
-                  <w:rFonts w:ascii="Cambria Math" w:hAnsi="Cambria Math"/>
-                </w:rPr>
-                <m:t xml:space="preserve">4.1 </m:t>
-              </m:r>
-              <m:r>
-                <w:rPr>
-                  <w:rFonts w:ascii="Cambria Math" w:hAnsi="Cambria Math"/>
-                </w:rPr>
-                <m:t>s+1)(</m:t>
-              </m:r>
-              <m:r>
-                <w:rPr>
-                  <w:rFonts w:ascii="Cambria Math" w:hAnsi="Cambria Math"/>
-                </w:rPr>
-                <m:t>89.2 s</m:t>
-              </m:r>
-              <m:r>
-                <w:rPr>
-                  <w:rFonts w:ascii="Cambria Math" w:hAnsi="Cambria Math"/>
-                </w:rPr>
-                <m:t>+1)</m:t>
+                <m:t>(4.1 s+1)(89.2 s+1)</m:t>
               </m:r>
             </m:den>
           </m:f>
@@ -11499,25 +10837,7 @@
             <w:rPr>
               <w:rFonts w:ascii="Cambria Math" w:hAnsi="Cambria Math"/>
             </w:rPr>
-            <m:t xml:space="preserve">         (</m:t>
-          </m:r>
-          <m:r>
-            <m:rPr>
-              <m:sty m:val="bi"/>
-            </m:rPr>
-            <w:rPr>
-              <w:rFonts w:ascii="Cambria Math" w:hAnsi="Cambria Math"/>
-            </w:rPr>
-            <m:t>37</m:t>
-          </m:r>
-          <m:r>
-            <m:rPr>
-              <m:sty m:val="bi"/>
-            </m:rPr>
-            <w:rPr>
-              <w:rFonts w:ascii="Cambria Math" w:hAnsi="Cambria Math"/>
-            </w:rPr>
-            <m:t>)</m:t>
+            <m:t xml:space="preserve">         (37)</m:t>
           </m:r>
         </m:oMath>
       </m:oMathPara>
@@ -11538,51 +10858,1050 @@
         <w:jc w:val="both"/>
       </w:pPr>
       <w:r>
-        <w:lastRenderedPageBreak/>
-        <w:t>Note que (30) y (31) también manejan el estilo de función de transferencia que se trabajó con los modelos de primer y segundo orden. Además, los parámetros de ganancia, tiempo muerto y constantes de tiempo obtienen valores muy similares a algunos modelos que se realizaron.</w:t>
-      </w:r>
-    </w:p>
-    <w:p>
-      <w:pPr>
-        <w:pStyle w:val="Textoindependiente"/>
-        <w:ind w:left="116" w:right="111" w:firstLine="288"/>
+        <w:t>Note que (36) y (37</w:t>
+      </w:r>
+      <w:r>
+        <w:t>) también manejan el estilo de función de transferencia que se trabajó con los modelos de primer y segundo orden. Además, los parámetros de ganancia, tiempo muerto y constantes de tiempo obtienen valores muy similares a algunos modelos que se realizaron.</w:t>
+      </w:r>
+    </w:p>
+    <w:p>
+      <w:pPr>
+        <w:pStyle w:val="Textoindependiente"/>
+        <w:spacing w:before="10"/>
+        <w:rPr>
+          <w:sz w:val="17"/>
+        </w:rPr>
+      </w:pPr>
+    </w:p>
+    <w:p>
+      <w:pPr>
+        <w:pStyle w:val="Prrafodelista"/>
+        <w:numPr>
+          <w:ilvl w:val="0"/>
+          <w:numId w:val="8"/>
+        </w:numPr>
+        <w:tabs>
+          <w:tab w:val="left" w:pos="2609"/>
+          <w:tab w:val="left" w:pos="2610"/>
+        </w:tabs>
+        <w:ind w:left="2610"/>
+        <w:jc w:val="left"/>
+        <w:rPr>
+          <w:sz w:val="16"/>
+        </w:rPr>
+      </w:pPr>
+      <w:r>
+        <w:rPr>
+          <w:sz w:val="20"/>
+        </w:rPr>
+        <w:t>A</w:t>
+      </w:r>
+      <w:r>
+        <w:rPr>
+          <w:sz w:val="16"/>
+        </w:rPr>
+        <w:t>NÁLISIS</w:t>
+      </w:r>
+    </w:p>
+    <w:p>
+      <w:pPr>
+        <w:pStyle w:val="Textoindependiente"/>
+        <w:ind w:left="115" w:right="38" w:firstLine="288"/>
         <w:jc w:val="both"/>
-        <w:rPr>
-          <w:b/>
-        </w:rPr>
-      </w:pPr>
-    </w:p>
-    <w:p>
-      <w:pPr>
+      </w:pPr>
+    </w:p>
+    <w:p>
+      <w:pPr>
+        <w:pStyle w:val="Textoindependiente"/>
+        <w:ind w:left="115" w:right="38" w:firstLine="288"/>
+        <w:jc w:val="both"/>
+        <w:rPr>
+          <w:sz w:val="18"/>
+        </w:rPr>
+      </w:pPr>
+      <w:r>
+        <w:t xml:space="preserve">En las figuras </w:t>
+      </w:r>
+      <w:r>
+        <w:t>7</w:t>
+      </w:r>
+      <w:r>
+        <w:t xml:space="preserve"> y 8</w:t>
+      </w:r>
+      <w:r>
+        <w:t xml:space="preserve"> se logran observar los resultados obtenidos de los modelos al excitarse con</w:t>
+      </w:r>
+      <w:r>
+        <w:t xml:space="preserve"> un escalón unitario</w:t>
+      </w:r>
+      <w:r>
+        <w:t>.</w:t>
+      </w:r>
+      <w:r>
+        <w:t xml:space="preserve"> Además se incluye la respuesta del sistema ante un escalón unitario obtenida a partir de dividir la respuesta original por la magnitud del escalón original.</w:t>
+      </w:r>
+      <w:r>
+        <w:t xml:space="preserve"> </w:t>
+      </w:r>
+      <w:r>
+        <w:t>Visualmente</w:t>
+      </w:r>
+      <w:r>
+        <w:rPr>
+          <w:spacing w:val="26"/>
+        </w:rPr>
+        <w:t xml:space="preserve"> </w:t>
+      </w:r>
+      <w:r>
+        <w:t>se</w:t>
+      </w:r>
+      <w:r>
+        <w:rPr>
+          <w:spacing w:val="27"/>
+        </w:rPr>
+        <w:t xml:space="preserve"> </w:t>
+      </w:r>
+      <w:r>
+        <w:t>logra</w:t>
+      </w:r>
+      <w:r>
+        <w:rPr>
+          <w:spacing w:val="26"/>
+        </w:rPr>
+        <w:t xml:space="preserve"> </w:t>
+      </w:r>
+      <w:r>
+        <w:t>apreciar</w:t>
+      </w:r>
+      <w:r>
+        <w:rPr>
+          <w:spacing w:val="27"/>
+        </w:rPr>
+        <w:t xml:space="preserve"> </w:t>
+      </w:r>
+      <w:r>
+        <w:t>unos</w:t>
+      </w:r>
+      <w:r>
+        <w:rPr>
+          <w:sz w:val="18"/>
+        </w:rPr>
+        <w:t xml:space="preserve"> </w:t>
+      </w:r>
+      <w:r>
+        <w:t>muy buenos resultados, con curvas muy similares a la respuesta que sacó el sistema.</w:t>
+      </w:r>
+    </w:p>
+    <w:p>
+      <w:pPr>
+        <w:pStyle w:val="Textoindependiente"/>
+        <w:spacing w:before="7"/>
+        <w:rPr>
+          <w:sz w:val="30"/>
+        </w:rPr>
+      </w:pPr>
+    </w:p>
+    <w:p>
+      <w:pPr>
+        <w:pStyle w:val="Prrafodelista"/>
+        <w:numPr>
+          <w:ilvl w:val="0"/>
+          <w:numId w:val="3"/>
+        </w:numPr>
         <w:tabs>
           <w:tab w:val="left" w:pos="824"/>
           <w:tab w:val="left" w:pos="825"/>
         </w:tabs>
-        <w:rPr>
+        <w:ind w:hanging="710"/>
+        <w:rPr>
+          <w:i/>
           <w:sz w:val="20"/>
         </w:rPr>
       </w:pPr>
-    </w:p>
-    <w:p>
-      <w:pPr>
-        <w:pStyle w:val="Textoindependiente"/>
-        <w:spacing w:before="11"/>
+      <w:r>
         <w:rPr>
           <w:i/>
-        </w:rPr>
-      </w:pPr>
-    </w:p>
-    <w:p>
-      <w:pPr>
-        <w:pStyle w:val="Textoindependiente"/>
-        <w:spacing w:before="80"/>
-        <w:ind w:left="116" w:right="110"/>
+          <w:sz w:val="20"/>
+        </w:rPr>
+        <w:t>Selección de modelos</w:t>
+      </w:r>
+    </w:p>
+    <w:p>
+      <w:pPr>
+        <w:pStyle w:val="Textoindependiente"/>
+        <w:spacing w:before="8"/>
+        <w:rPr>
+          <w:i/>
+        </w:rPr>
+      </w:pPr>
+    </w:p>
+    <w:p>
+      <w:pPr>
+        <w:pStyle w:val="Textoindependiente"/>
+        <w:ind w:left="115" w:right="40" w:firstLine="288"/>
         <w:jc w:val="both"/>
+      </w:pPr>
+    </w:p>
+    <w:p>
+      <w:pPr>
+        <w:pStyle w:val="Textoindependiente"/>
+        <w:ind w:left="115" w:right="40" w:firstLine="288"/>
+        <w:jc w:val="both"/>
+      </w:pPr>
+      <w:r>
+        <w:t>Para</w:t>
+      </w:r>
+      <w:r>
+        <w:t xml:space="preserve"> la evaluación y selección de un modelo </w:t>
+      </w:r>
+      <w:r>
+        <w:t xml:space="preserve">se recurrió a dos criterios, uno visual y otro cuantitativo. La inspección visual permite ver las </w:t>
+      </w:r>
+      <w:r>
+        <w:t xml:space="preserve">características generales de cada modelo de forma simultánea con los demás. Por otra parte, el criterio cuantitativo premia aquel modelo </w:t>
+      </w:r>
+      <w:r>
+        <w:t xml:space="preserve">cuyo comportamiento sea más cercano al experimental, es decir, </w:t>
+      </w:r>
+      <w:r>
+        <w:t>que sus</w:t>
+      </w:r>
+      <w:r>
+        <w:t xml:space="preserve"> amplitudes para cada valor de tiempo del modelo y del resultado</w:t>
+      </w:r>
+      <w:r>
+        <w:t xml:space="preserve"> experimental sean más cercanas a la respuesta real. Dicho proceso se logra comparando mediante el error cuadrático medio, </w:t>
+      </w:r>
+      <w:r>
+        <w:t>cuyo error corresponde a la suma de los cuadrados de la distancia entre los valores del modelo y el experimental. Este error al ser cuadrático les otorga más peso a los valores que estén más alejados, teniendo un criterio mayor para determinar el error asociado de cada</w:t>
+      </w:r>
+      <w:r>
+        <w:rPr>
+          <w:spacing w:val="-2"/>
+        </w:rPr>
+        <w:t xml:space="preserve"> </w:t>
+      </w:r>
+      <w:r>
+        <w:t>modelo.</w:t>
+      </w:r>
+      <w:r>
+        <w:t xml:space="preserve"> </w:t>
+      </w:r>
+    </w:p>
+    <w:p>
+      <w:pPr>
+        <w:pStyle w:val="Textoindependiente"/>
+        <w:ind w:right="40"/>
+        <w:jc w:val="both"/>
+      </w:pPr>
+      <w:r>
+        <w:tab/>
+      </w:r>
+      <w:r>
+        <w:tab/>
+      </w:r>
+      <w:r>
+        <w:tab/>
+      </w:r>
+      <w:r>
+        <w:tab/>
+      </w:r>
+      <w:r>
+        <w:tab/>
+      </w:r>
+      <w:r>
+        <w:tab/>
+      </w:r>
+    </w:p>
+    <w:p>
+      <w:pPr>
+        <w:pStyle w:val="Textoindependiente"/>
+        <w:ind w:right="40"/>
+        <w:jc w:val="both"/>
+        <w:rPr>
+          <w:b/>
+        </w:rPr>
+      </w:pPr>
+      <w:r>
         <w:rPr>
           <w:noProof/>
-          <w:lang w:val="es-CO" w:eastAsia="es-CO"/>
-        </w:rPr>
-      </w:pPr>
+          <w:lang w:val="en-US"/>
+        </w:rPr>
+        <w:drawing>
+          <wp:anchor distT="0" distB="0" distL="0" distR="0" simplePos="0" relativeHeight="251667967" behindDoc="1" locked="0" layoutInCell="1" allowOverlap="1" wp14:anchorId="4582E32E" wp14:editId="4952485B">
+            <wp:simplePos x="0" y="0"/>
+            <wp:positionH relativeFrom="page">
+              <wp:posOffset>4475480</wp:posOffset>
+            </wp:positionH>
+            <wp:positionV relativeFrom="paragraph">
+              <wp:posOffset>87630</wp:posOffset>
+            </wp:positionV>
+            <wp:extent cx="1272540" cy="349885"/>
+            <wp:effectExtent l="0" t="0" r="3810" b="0"/>
+            <wp:wrapThrough wrapText="bothSides">
+              <wp:wrapPolygon edited="0">
+                <wp:start x="9377" y="0"/>
+                <wp:lineTo x="0" y="7056"/>
+                <wp:lineTo x="0" y="16465"/>
+                <wp:lineTo x="14228" y="19993"/>
+                <wp:lineTo x="17138" y="19993"/>
+                <wp:lineTo x="17138" y="18817"/>
+                <wp:lineTo x="21341" y="14113"/>
+                <wp:lineTo x="21341" y="0"/>
+                <wp:lineTo x="9377" y="0"/>
+              </wp:wrapPolygon>
+            </wp:wrapThrough>
+            <wp:docPr id="133" name="image59.png"/>
+            <wp:cNvGraphicFramePr>
+              <a:graphicFrameLocks xmlns:a="http://schemas.openxmlformats.org/drawingml/2006/main" noChangeAspect="1"/>
+            </wp:cNvGraphicFramePr>
+            <a:graphic xmlns:a="http://schemas.openxmlformats.org/drawingml/2006/main">
+              <a:graphicData uri="http://schemas.openxmlformats.org/drawingml/2006/picture">
+                <pic:pic xmlns:pic="http://schemas.openxmlformats.org/drawingml/2006/picture">
+                  <pic:nvPicPr>
+                    <pic:cNvPr id="134" name="image59.png"/>
+                    <pic:cNvPicPr/>
+                  </pic:nvPicPr>
+                  <pic:blipFill>
+                    <a:blip r:embed="rId27" cstate="print"/>
+                    <a:stretch>
+                      <a:fillRect/>
+                    </a:stretch>
+                  </pic:blipFill>
+                  <pic:spPr>
+                    <a:xfrm>
+                      <a:off x="0" y="0"/>
+                      <a:ext cx="1272540" cy="349885"/>
+                    </a:xfrm>
+                    <a:prstGeom prst="rect">
+                      <a:avLst/>
+                    </a:prstGeom>
+                  </pic:spPr>
+                </pic:pic>
+              </a:graphicData>
+            </a:graphic>
+            <wp14:sizeRelH relativeFrom="margin">
+              <wp14:pctWidth>0</wp14:pctWidth>
+            </wp14:sizeRelH>
+            <wp14:sizeRelV relativeFrom="margin">
+              <wp14:pctHeight>0</wp14:pctHeight>
+            </wp14:sizeRelV>
+          </wp:anchor>
+        </w:drawing>
+      </w:r>
+      <w:r>
+        <w:tab/>
+      </w:r>
+      <w:r>
+        <w:tab/>
+      </w:r>
+      <w:r>
+        <w:tab/>
+      </w:r>
+      <w:r>
+        <w:tab/>
+      </w:r>
+      <w:r>
+        <w:tab/>
+      </w:r>
+      <w:r>
+        <w:tab/>
+      </w:r>
+      <w:r>
+        <w:tab/>
+      </w:r>
+      <w:r>
+        <w:tab/>
+      </w:r>
+      <w:r>
+        <w:rPr>
+          <w:b/>
+        </w:rPr>
+        <w:t>(38)</w:t>
+      </w:r>
+    </w:p>
+    <w:p>
+      <w:pPr>
+        <w:pStyle w:val="Textoindependiente"/>
+        <w:ind w:left="115" w:right="40" w:firstLine="288"/>
+        <w:jc w:val="both"/>
+      </w:pPr>
+    </w:p>
+    <w:p>
+      <w:pPr>
+        <w:pStyle w:val="Textoindependiente"/>
+        <w:ind w:left="115" w:right="40" w:firstLine="288"/>
+        <w:jc w:val="both"/>
+      </w:pPr>
+    </w:p>
+    <w:p>
+      <w:pPr>
+        <w:pStyle w:val="Textoindependiente"/>
+        <w:spacing w:before="93"/>
+        <w:ind w:left="116" w:right="111"/>
+        <w:jc w:val="both"/>
+      </w:pPr>
+      <w:r>
+        <w:t>Para hacer esto, primero se toman</w:t>
+      </w:r>
+      <w:r>
+        <w:t xml:space="preserve"> los vectores que representan las amplitudes de la respuesta experimental y del modelo en el tiempo, en una función en </w:t>
+      </w:r>
+      <w:proofErr w:type="spellStart"/>
+      <w:r>
+        <w:t>Matlab</w:t>
+      </w:r>
+      <w:proofErr w:type="spellEnd"/>
+      <w:r>
+        <w:t>. Estos dos vectores se restan con el fin de encontrar la distancia entre</w:t>
+      </w:r>
+      <w:r>
+        <w:t xml:space="preserve"> </w:t>
+      </w:r>
+      <w:r>
+        <w:t>los valores para cada instante de tiempo. Luego se elevan los valores al cuadrado y después se suman todos los valores de error para cada valor de tiempo. Finalmente se divide entre el número total de muestras o valores y se obtiene el erro</w:t>
+      </w:r>
+      <w:r>
+        <w:t xml:space="preserve">r cuadrático como se sintetiza en la </w:t>
+      </w:r>
+      <w:proofErr w:type="spellStart"/>
+      <w:r>
+        <w:t>Ec</w:t>
+      </w:r>
+      <w:proofErr w:type="spellEnd"/>
+      <w:r>
+        <w:t xml:space="preserve"> (38), d</w:t>
+      </w:r>
+      <w:r>
+        <w:t xml:space="preserve">onde </w:t>
+      </w:r>
+      <w:proofErr w:type="spellStart"/>
+      <w:r>
+        <w:rPr>
+          <w:i/>
+        </w:rPr>
+        <w:t>ek</w:t>
+      </w:r>
+      <w:proofErr w:type="spellEnd"/>
+      <w:r>
+        <w:rPr>
+          <w:i/>
+        </w:rPr>
+        <w:t xml:space="preserve"> </w:t>
+      </w:r>
+      <w:r>
+        <w:t>corresponde al error en cada instante siendo la resta entre el valor del modelo y el valor de la respuesta experimental y N es el número de</w:t>
+      </w:r>
+      <w:r>
+        <w:rPr>
+          <w:spacing w:val="-3"/>
+        </w:rPr>
+        <w:t xml:space="preserve"> </w:t>
+      </w:r>
+      <w:r>
+        <w:t>muestras.</w:t>
+      </w:r>
+      <w:r>
+        <w:t xml:space="preserve"> </w:t>
+      </w:r>
+      <w:r>
+        <w:t>Este valor corresponde a un número diferente para cada modelo de primer orden y de segundo.</w:t>
+      </w:r>
+    </w:p>
+    <w:p>
+      <w:pPr>
+        <w:pStyle w:val="Textoindependiente"/>
+        <w:spacing w:before="8"/>
+        <w:rPr>
+          <w:i/>
+        </w:rPr>
+      </w:pPr>
+    </w:p>
+    <w:p>
+      <w:pPr>
+        <w:pStyle w:val="Textoindependiente"/>
+        <w:spacing w:before="1"/>
+        <w:ind w:left="115" w:right="38" w:firstLine="288"/>
+        <w:jc w:val="both"/>
+      </w:pPr>
+      <w:r>
+        <w:t>En la figura 7 se puede apreciar que los</w:t>
+      </w:r>
+      <w:r>
+        <w:t xml:space="preserve"> único</w:t>
+      </w:r>
+      <w:r>
+        <w:t>s</w:t>
+      </w:r>
+      <w:r>
+        <w:t xml:space="preserve"> modelo</w:t>
+      </w:r>
+      <w:r>
+        <w:t>s</w:t>
+      </w:r>
+      <w:r>
+        <w:t xml:space="preserve"> que se desvía</w:t>
+      </w:r>
+      <w:r>
+        <w:t>n</w:t>
+      </w:r>
+      <w:r>
+        <w:t xml:space="preserve"> mucho con respecto a la respuesta real del </w:t>
+      </w:r>
+      <w:r>
+        <w:t xml:space="preserve">sistema </w:t>
+      </w:r>
+      <w:proofErr w:type="gramStart"/>
+      <w:r>
+        <w:t>es</w:t>
+      </w:r>
+      <w:proofErr w:type="gramEnd"/>
+      <w:r>
+        <w:t xml:space="preserve"> el de Miller y el de </w:t>
+      </w:r>
+      <w:proofErr w:type="spellStart"/>
+      <w:r>
+        <w:t>Matlab</w:t>
+      </w:r>
+      <w:proofErr w:type="spellEnd"/>
+      <w:r>
+        <w:t xml:space="preserve"> de 1er orden</w:t>
+      </w:r>
+      <w:r>
+        <w:t>.</w:t>
+      </w:r>
+      <w:r>
+        <w:t xml:space="preserve"> M</w:t>
+      </w:r>
+      <w:r>
+        <w:t xml:space="preserve">ientras que </w:t>
+      </w:r>
+      <w:r>
+        <w:t>el primero antes mencionado se desví</w:t>
+      </w:r>
+      <w:r>
+        <w:t>a en la respuesta transitoria,</w:t>
+      </w:r>
+      <w:r>
+        <w:t xml:space="preserve"> el otro se </w:t>
+      </w:r>
+      <w:r>
+        <w:t>desv</w:t>
+      </w:r>
+      <w:r>
+        <w:t>ía en cuánto a la respuesta de estado estable.</w:t>
+      </w:r>
+      <w:r>
+        <w:t xml:space="preserve"> De resto, </w:t>
+      </w:r>
+      <w:r>
+        <w:t xml:space="preserve">visualmente </w:t>
+      </w:r>
+      <w:r>
+        <w:t>todas las curvas</w:t>
+      </w:r>
+      <w:r>
+        <w:t xml:space="preserve"> </w:t>
+      </w:r>
+      <w:r>
+        <w:t xml:space="preserve">se aprecian como muy buenas opciones. </w:t>
+      </w:r>
+      <w:r>
+        <w:t xml:space="preserve">Siendo más detallistas, la curva de </w:t>
+      </w:r>
+      <w:proofErr w:type="spellStart"/>
+      <w:r>
+        <w:t>Ziegler-Nichols</w:t>
+      </w:r>
+      <w:proofErr w:type="spellEnd"/>
+      <w:r>
+        <w:t xml:space="preserve"> se despega también un poco en la respuesta transitoria. Esto deja tres modelos (Smith, Alfaro y Ho) entre los cuáles es muy difícil elegir por inspección visual. Por ello se corroborará dicha información a partir del Error Cuadrático M</w:t>
+      </w:r>
+      <w:r>
+        <w:t>edio por medio de la siguiente tabla.</w:t>
+      </w:r>
+    </w:p>
+    <w:p>
+      <w:pPr>
+        <w:pStyle w:val="Textoindependiente"/>
+        <w:spacing w:before="1"/>
+        <w:ind w:left="115" w:right="38" w:firstLine="288"/>
+        <w:jc w:val="both"/>
+      </w:pPr>
+    </w:p>
+    <w:p>
+      <w:pPr>
+        <w:pStyle w:val="Textoindependiente"/>
+        <w:spacing w:before="1"/>
+        <w:ind w:left="115" w:right="38" w:firstLine="288"/>
+        <w:jc w:val="both"/>
+      </w:pPr>
+    </w:p>
+    <w:tbl>
+      <w:tblPr>
+        <w:tblStyle w:val="TableNormal"/>
+        <w:tblW w:w="0" w:type="auto"/>
+        <w:tblInd w:w="954" w:type="dxa"/>
+        <w:tblBorders>
+          <w:top w:val="single" w:sz="4" w:space="0" w:color="000000"/>
+          <w:left w:val="single" w:sz="4" w:space="0" w:color="000000"/>
+          <w:bottom w:val="single" w:sz="4" w:space="0" w:color="000000"/>
+          <w:right w:val="single" w:sz="4" w:space="0" w:color="000000"/>
+          <w:insideH w:val="single" w:sz="4" w:space="0" w:color="000000"/>
+          <w:insideV w:val="single" w:sz="4" w:space="0" w:color="000000"/>
+        </w:tblBorders>
+        <w:tblLayout w:type="fixed"/>
+        <w:tblLook w:val="01E0" w:firstRow="1" w:lastRow="1" w:firstColumn="1" w:lastColumn="1" w:noHBand="0" w:noVBand="0"/>
+      </w:tblPr>
+      <w:tblGrid>
+        <w:gridCol w:w="2111"/>
+        <w:gridCol w:w="1530"/>
+      </w:tblGrid>
+      <w:tr>
+        <w:trPr>
+          <w:trHeight w:val="282"/>
+        </w:trPr>
+        <w:tc>
+          <w:tcPr>
+            <w:tcW w:w="2111" w:type="dxa"/>
+          </w:tcPr>
+          <w:p>
+            <w:pPr>
+              <w:pStyle w:val="TableParagraph"/>
+              <w:ind w:left="215" w:right="201"/>
+              <w:rPr>
+                <w:b/>
+                <w:sz w:val="18"/>
+              </w:rPr>
+            </w:pPr>
+            <w:r>
+              <w:rPr>
+                <w:b/>
+                <w:sz w:val="18"/>
+              </w:rPr>
+              <w:t>Método</w:t>
+            </w:r>
+            <w:r>
+              <w:rPr>
+                <w:b/>
+                <w:sz w:val="18"/>
+              </w:rPr>
+              <w:t>s 1er Orden</w:t>
+            </w:r>
+          </w:p>
+        </w:tc>
+        <w:tc>
+          <w:tcPr>
+            <w:tcW w:w="1530" w:type="dxa"/>
+          </w:tcPr>
+          <w:p>
+            <w:pPr>
+              <w:pStyle w:val="TableParagraph"/>
+              <w:ind w:left="209"/>
+              <w:rPr>
+                <w:b/>
+                <w:sz w:val="18"/>
+              </w:rPr>
+            </w:pPr>
+            <w:r>
+              <w:rPr>
+                <w:b/>
+                <w:sz w:val="18"/>
+              </w:rPr>
+              <w:t>Error</w:t>
+            </w:r>
+          </w:p>
+        </w:tc>
+      </w:tr>
+      <w:tr>
+        <w:trPr>
+          <w:trHeight w:val="283"/>
+        </w:trPr>
+        <w:tc>
+          <w:tcPr>
+            <w:tcW w:w="2111" w:type="dxa"/>
+          </w:tcPr>
+          <w:p>
+            <w:pPr>
+              <w:pStyle w:val="TableParagraph"/>
+              <w:spacing w:before="38"/>
+              <w:ind w:left="213"/>
+              <w:rPr>
+                <w:sz w:val="18"/>
+              </w:rPr>
+            </w:pPr>
+            <w:proofErr w:type="spellStart"/>
+            <w:r>
+              <w:rPr>
+                <w:sz w:val="18"/>
+              </w:rPr>
+              <w:t>Ziegler-Nichols</w:t>
+            </w:r>
+            <w:proofErr w:type="spellEnd"/>
+          </w:p>
+        </w:tc>
+        <w:tc>
+          <w:tcPr>
+            <w:tcW w:w="1530" w:type="dxa"/>
+          </w:tcPr>
+          <w:p>
+            <w:pPr>
+              <w:jc w:val="center"/>
+              <w:rPr>
+                <w:rFonts w:ascii="Calibri" w:hAnsi="Calibri" w:cs="Calibri"/>
+                <w:color w:val="000000"/>
+              </w:rPr>
+            </w:pPr>
+            <w:r>
+              <w:rPr>
+                <w:rFonts w:ascii="Calibri" w:hAnsi="Calibri" w:cs="Calibri"/>
+                <w:color w:val="000000"/>
+              </w:rPr>
+              <w:t>0.00086177</w:t>
+            </w:r>
+          </w:p>
+        </w:tc>
+      </w:tr>
+      <w:tr>
+        <w:trPr>
+          <w:trHeight w:val="282"/>
+        </w:trPr>
+        <w:tc>
+          <w:tcPr>
+            <w:tcW w:w="2111" w:type="dxa"/>
+          </w:tcPr>
+          <w:p>
+            <w:pPr>
+              <w:pStyle w:val="TableParagraph"/>
+              <w:ind w:left="215"/>
+              <w:rPr>
+                <w:sz w:val="18"/>
+              </w:rPr>
+            </w:pPr>
+            <w:r>
+              <w:rPr>
+                <w:sz w:val="18"/>
+              </w:rPr>
+              <w:t>Miller</w:t>
+            </w:r>
+          </w:p>
+        </w:tc>
+        <w:tc>
+          <w:tcPr>
+            <w:tcW w:w="1530" w:type="dxa"/>
+          </w:tcPr>
+          <w:p>
+            <w:pPr>
+              <w:jc w:val="center"/>
+              <w:rPr>
+                <w:rFonts w:ascii="Calibri" w:hAnsi="Calibri" w:cs="Calibri"/>
+                <w:color w:val="000000"/>
+              </w:rPr>
+            </w:pPr>
+            <w:r>
+              <w:rPr>
+                <w:rFonts w:ascii="Calibri" w:hAnsi="Calibri" w:cs="Calibri"/>
+                <w:color w:val="000000"/>
+              </w:rPr>
+              <w:t>0.01470748</w:t>
+            </w:r>
+          </w:p>
+        </w:tc>
+      </w:tr>
+      <w:tr>
+        <w:trPr>
+          <w:trHeight w:val="282"/>
+        </w:trPr>
+        <w:tc>
+          <w:tcPr>
+            <w:tcW w:w="2111" w:type="dxa"/>
+          </w:tcPr>
+          <w:p>
+            <w:pPr>
+              <w:pStyle w:val="TableParagraph"/>
+              <w:ind w:left="212"/>
+              <w:rPr>
+                <w:sz w:val="18"/>
+              </w:rPr>
+            </w:pPr>
+            <w:r>
+              <w:rPr>
+                <w:sz w:val="18"/>
+              </w:rPr>
+              <w:t>Smith</w:t>
+            </w:r>
+          </w:p>
+        </w:tc>
+        <w:tc>
+          <w:tcPr>
+            <w:tcW w:w="1530" w:type="dxa"/>
+          </w:tcPr>
+          <w:p>
+            <w:pPr>
+              <w:jc w:val="center"/>
+              <w:rPr>
+                <w:rFonts w:ascii="Calibri" w:hAnsi="Calibri" w:cs="Calibri"/>
+                <w:color w:val="000000"/>
+              </w:rPr>
+            </w:pPr>
+            <w:r>
+              <w:rPr>
+                <w:rFonts w:ascii="Calibri" w:hAnsi="Calibri" w:cs="Calibri"/>
+                <w:color w:val="000000"/>
+              </w:rPr>
+              <w:t>0.00040725</w:t>
+            </w:r>
+          </w:p>
+        </w:tc>
+      </w:tr>
+      <w:tr>
+        <w:trPr>
+          <w:trHeight w:val="282"/>
+        </w:trPr>
+        <w:tc>
+          <w:tcPr>
+            <w:tcW w:w="2111" w:type="dxa"/>
+          </w:tcPr>
+          <w:p>
+            <w:pPr>
+              <w:pStyle w:val="TableParagraph"/>
+              <w:ind w:left="215"/>
+              <w:rPr>
+                <w:sz w:val="18"/>
+                <w:highlight w:val="green"/>
+              </w:rPr>
+            </w:pPr>
+            <w:r>
+              <w:rPr>
+                <w:sz w:val="18"/>
+                <w:highlight w:val="green"/>
+              </w:rPr>
+              <w:t>“1/4 – 3/4” de Alfaro</w:t>
+            </w:r>
+          </w:p>
+        </w:tc>
+        <w:tc>
+          <w:tcPr>
+            <w:tcW w:w="1530" w:type="dxa"/>
+          </w:tcPr>
+          <w:p>
+            <w:pPr>
+              <w:jc w:val="center"/>
+              <w:rPr>
+                <w:rFonts w:ascii="Calibri" w:hAnsi="Calibri" w:cs="Calibri"/>
+                <w:color w:val="000000"/>
+                <w:highlight w:val="green"/>
+              </w:rPr>
+            </w:pPr>
+            <w:r>
+              <w:rPr>
+                <w:rFonts w:ascii="Calibri" w:hAnsi="Calibri" w:cs="Calibri"/>
+                <w:color w:val="000000"/>
+                <w:highlight w:val="green"/>
+              </w:rPr>
+              <w:t>0.00039507</w:t>
+            </w:r>
+          </w:p>
+        </w:tc>
+      </w:tr>
+      <w:tr>
+        <w:trPr>
+          <w:trHeight w:val="282"/>
+        </w:trPr>
+        <w:tc>
+          <w:tcPr>
+            <w:tcW w:w="2111" w:type="dxa"/>
+          </w:tcPr>
+          <w:p>
+            <w:pPr>
+              <w:pStyle w:val="TableParagraph"/>
+              <w:ind w:left="215"/>
+              <w:rPr>
+                <w:sz w:val="18"/>
+              </w:rPr>
+            </w:pPr>
+            <w:r>
+              <w:rPr>
+                <w:sz w:val="18"/>
+              </w:rPr>
+              <w:t>Ho et al.</w:t>
+            </w:r>
+          </w:p>
+        </w:tc>
+        <w:tc>
+          <w:tcPr>
+            <w:tcW w:w="1530" w:type="dxa"/>
+          </w:tcPr>
+          <w:p>
+            <w:pPr>
+              <w:jc w:val="center"/>
+              <w:rPr>
+                <w:rFonts w:ascii="Calibri" w:hAnsi="Calibri" w:cs="Calibri"/>
+                <w:color w:val="000000"/>
+              </w:rPr>
+            </w:pPr>
+            <w:r>
+              <w:rPr>
+                <w:rFonts w:ascii="Calibri" w:hAnsi="Calibri" w:cs="Calibri"/>
+                <w:color w:val="000000"/>
+              </w:rPr>
+              <w:t>0.00048736</w:t>
+            </w:r>
+          </w:p>
+        </w:tc>
+      </w:tr>
+      <w:tr>
+        <w:trPr>
+          <w:trHeight w:val="282"/>
+        </w:trPr>
+        <w:tc>
+          <w:tcPr>
+            <w:tcW w:w="2111" w:type="dxa"/>
+          </w:tcPr>
+          <w:p>
+            <w:pPr>
+              <w:pStyle w:val="TableParagraph"/>
+              <w:ind w:left="214"/>
+              <w:rPr>
+                <w:sz w:val="18"/>
+              </w:rPr>
+            </w:pPr>
+            <w:proofErr w:type="spellStart"/>
+            <w:r>
+              <w:rPr>
+                <w:sz w:val="18"/>
+              </w:rPr>
+              <w:t>Matlab</w:t>
+            </w:r>
+            <w:proofErr w:type="spellEnd"/>
+            <w:r>
+              <w:rPr>
+                <w:sz w:val="18"/>
+              </w:rPr>
+              <w:t xml:space="preserve"> 1er Orden</w:t>
+            </w:r>
+          </w:p>
+        </w:tc>
+        <w:tc>
+          <w:tcPr>
+            <w:tcW w:w="1530" w:type="dxa"/>
+          </w:tcPr>
+          <w:p>
+            <w:pPr>
+              <w:jc w:val="center"/>
+              <w:rPr>
+                <w:rFonts w:ascii="Calibri" w:hAnsi="Calibri" w:cs="Calibri"/>
+                <w:color w:val="000000"/>
+              </w:rPr>
+            </w:pPr>
+            <w:r>
+              <w:rPr>
+                <w:rFonts w:ascii="Calibri" w:hAnsi="Calibri" w:cs="Calibri"/>
+                <w:color w:val="000000"/>
+              </w:rPr>
+              <w:t>0.00098199</w:t>
+            </w:r>
+          </w:p>
+        </w:tc>
+      </w:tr>
+    </w:tbl>
+    <w:p>
+      <w:pPr>
+        <w:pStyle w:val="Textoindependiente"/>
+        <w:spacing w:before="1"/>
+        <w:ind w:left="115" w:right="38" w:firstLine="288"/>
+        <w:jc w:val="both"/>
+      </w:pPr>
+    </w:p>
+    <w:p>
+      <w:pPr>
+        <w:pStyle w:val="Textoindependiente"/>
+        <w:spacing w:before="9"/>
+      </w:pPr>
+    </w:p>
+    <w:p>
+      <w:pPr>
+        <w:pStyle w:val="Textoindependiente"/>
+        <w:ind w:left="115" w:right="40" w:firstLine="288"/>
+        <w:jc w:val="both"/>
+      </w:pPr>
+      <w:r>
+        <w:t xml:space="preserve">En la figura 6 se pueden descartar rápidamente los  métodos de </w:t>
+      </w:r>
+      <w:proofErr w:type="spellStart"/>
+      <w:r>
+        <w:t>Harriot</w:t>
+      </w:r>
+      <w:proofErr w:type="spellEnd"/>
+      <w:r>
+        <w:t xml:space="preserve"> y 123c simplificado, ya que se observan muy alejados de la respuesta del sistema. Algo que no se percibe bien en la figura es que en realidad </w:t>
+      </w:r>
+      <w:bookmarkStart w:id="0" w:name="_GoBack"/>
+      <w:bookmarkEnd w:id="0"/>
+      <w:r>
+        <w:t xml:space="preserve">3 curvas están casi que encima una de la otra y por eso no pareciese que estuvieran todos los modelos. El método de </w:t>
+      </w:r>
+      <w:proofErr w:type="spellStart"/>
+      <w:r>
+        <w:t>Stark</w:t>
+      </w:r>
+      <w:proofErr w:type="spellEnd"/>
+      <w:r>
+        <w:t xml:space="preserve">, simétrico y 123c general daban polos muy similares lo que pudo ocasionar que en una vista tan amplia se vieran prácticamente pegados, aunque si se le hace un buen acercamiento, realmente las curvas sí tienen una separación, aunque muy ligera. Para elegir un método de manera visual se llegó a la conclusión </w:t>
+      </w:r>
+      <w:r>
+        <w:rPr>
+          <w:spacing w:val="3"/>
+        </w:rPr>
+        <w:t xml:space="preserve">de </w:t>
+      </w:r>
+      <w:r>
+        <w:t>que cualquiera de estos tres métodos puede ser útil, puesto que sus diferencias son mínimas y generan excelentes resultados. De hecho, el equipo consideró que, visualmente, cualquiera de estos tres métodos generó una curva de respuesta más similar  a la salida del sistema que los métodos de primer</w:t>
+      </w:r>
+      <w:r>
+        <w:rPr>
+          <w:spacing w:val="-4"/>
+        </w:rPr>
+        <w:t xml:space="preserve"> </w:t>
+      </w:r>
+      <w:r>
+        <w:t>orden.</w:t>
+      </w:r>
+    </w:p>
+    <w:p>
+      <w:pPr>
+        <w:pStyle w:val="Textoindependiente"/>
+        <w:ind w:left="115" w:right="40" w:firstLine="288"/>
+        <w:jc w:val="both"/>
+      </w:pPr>
+    </w:p>
+    <w:p>
+      <w:pPr>
+        <w:pStyle w:val="Textoindependiente"/>
+        <w:rPr>
+          <w:sz w:val="21"/>
+        </w:rPr>
+      </w:pPr>
+    </w:p>
+    <w:p>
+      <w:pPr>
+        <w:tabs>
+          <w:tab w:val="left" w:pos="824"/>
+          <w:tab w:val="left" w:pos="825"/>
+        </w:tabs>
+        <w:ind w:left="115"/>
+        <w:rPr>
+          <w:sz w:val="20"/>
+          <w:szCs w:val="20"/>
+        </w:rPr>
+      </w:pPr>
+      <w:r>
+        <w:rPr>
+          <w:sz w:val="20"/>
+          <w:szCs w:val="20"/>
+        </w:rPr>
+        <w:tab/>
+      </w:r>
     </w:p>
     <w:p>
       <w:pPr>
@@ -11629,6 +11948,69 @@
       </w:pPr>
       <w:r>
         <w:rPr>
+          <w:b/>
+          <w:noProof/>
+          <w:sz w:val="18"/>
+          <w:lang w:val="en-US"/>
+        </w:rPr>
+        <w:drawing>
+          <wp:anchor distT="0" distB="0" distL="114300" distR="114300" simplePos="0" relativeHeight="251667456" behindDoc="1" locked="0" layoutInCell="1" allowOverlap="1" wp14:anchorId="2FE23694" wp14:editId="14548EE8">
+            <wp:simplePos x="0" y="0"/>
+            <wp:positionH relativeFrom="column">
+              <wp:posOffset>-570332</wp:posOffset>
+            </wp:positionH>
+            <wp:positionV relativeFrom="paragraph">
+              <wp:posOffset>111124</wp:posOffset>
+            </wp:positionV>
+            <wp:extent cx="7819564" cy="4143375"/>
+            <wp:effectExtent l="0" t="0" r="0" b="0"/>
+            <wp:wrapNone/>
+            <wp:docPr id="7" name="0 Imagen"/>
+            <wp:cNvGraphicFramePr>
+              <a:graphicFrameLocks xmlns:a="http://schemas.openxmlformats.org/drawingml/2006/main" noChangeAspect="1"/>
+            </wp:cNvGraphicFramePr>
+            <a:graphic xmlns:a="http://schemas.openxmlformats.org/drawingml/2006/main">
+              <a:graphicData uri="http://schemas.openxmlformats.org/drawingml/2006/picture">
+                <pic:pic xmlns:pic="http://schemas.openxmlformats.org/drawingml/2006/picture">
+                  <pic:nvPicPr>
+                    <pic:cNvPr id="0" name="comparison_1st_order-hq.png"/>
+                    <pic:cNvPicPr/>
+                  </pic:nvPicPr>
+                  <pic:blipFill>
+                    <a:blip r:embed="rId28">
+                      <a:extLst>
+                        <a:ext uri="{28A0092B-C50C-407E-A947-70E740481C1C}">
+                          <a14:useLocalDpi xmlns:a14="http://schemas.microsoft.com/office/drawing/2010/main" val="0"/>
+                        </a:ext>
+                      </a:extLst>
+                    </a:blip>
+                    <a:stretch>
+                      <a:fillRect/>
+                    </a:stretch>
+                  </pic:blipFill>
+                  <pic:spPr>
+                    <a:xfrm>
+                      <a:off x="0" y="0"/>
+                      <a:ext cx="7820782" cy="4144020"/>
+                    </a:xfrm>
+                    <a:prstGeom prst="rect">
+                      <a:avLst/>
+                    </a:prstGeom>
+                  </pic:spPr>
+                </pic:pic>
+              </a:graphicData>
+            </a:graphic>
+            <wp14:sizeRelH relativeFrom="page">
+              <wp14:pctWidth>0</wp14:pctWidth>
+            </wp14:sizeRelH>
+            <wp14:sizeRelV relativeFrom="page">
+              <wp14:pctHeight>0</wp14:pctHeight>
+            </wp14:sizeRelV>
+          </wp:anchor>
+        </w:drawing>
+      </w:r>
+      <w:r>
+        <w:rPr>
           <w:sz w:val="20"/>
         </w:rPr>
         <w:t>F</w:t>
@@ -11675,77 +12057,325 @@
         <w:ind w:left="1695" w:right="1695"/>
         <w:jc w:val="center"/>
         <w:rPr>
-          <w:sz w:val="18"/>
-        </w:rPr>
-      </w:pPr>
-      <w:proofErr w:type="spellStart"/>
-      <w:r>
-        <w:rPr>
           <w:b/>
           <w:sz w:val="18"/>
         </w:rPr>
-        <w:t>Fig</w:t>
-      </w:r>
-      <w:proofErr w:type="spellEnd"/>
-      <w:r>
+      </w:pPr>
+    </w:p>
+    <w:p>
+      <w:pPr>
+        <w:ind w:left="1695" w:right="1695"/>
+        <w:jc w:val="center"/>
         <w:rPr>
           <w:b/>
           <w:sz w:val="18"/>
         </w:rPr>
-        <w:t xml:space="preserve"> 7</w:t>
-      </w:r>
-      <w:r>
+      </w:pPr>
+    </w:p>
+    <w:p>
+      <w:pPr>
+        <w:ind w:left="1695" w:right="1695"/>
+        <w:jc w:val="center"/>
         <w:rPr>
           <w:b/>
           <w:sz w:val="18"/>
         </w:rPr>
-        <w:t xml:space="preserve">. </w:t>
-      </w:r>
-      <w:r>
-        <w:rPr>
-          <w:sz w:val="18"/>
-        </w:rPr>
-        <w:t>Modelos de primer orden descritos comparados con la respuesta real del sistema.</w:t>
-      </w:r>
+      </w:pPr>
     </w:p>
     <w:p>
       <w:pPr>
         <w:ind w:left="1695" w:right="1695"/>
         <w:jc w:val="center"/>
+        <w:rPr>
+          <w:b/>
+          <w:sz w:val="18"/>
+        </w:rPr>
       </w:pPr>
     </w:p>
     <w:p>
       <w:pPr>
         <w:ind w:left="1695" w:right="1695"/>
         <w:jc w:val="center"/>
+        <w:rPr>
+          <w:b/>
+          <w:sz w:val="18"/>
+        </w:rPr>
       </w:pPr>
     </w:p>
     <w:p>
       <w:pPr>
         <w:ind w:left="1695" w:right="1695"/>
         <w:jc w:val="center"/>
+        <w:rPr>
+          <w:b/>
+          <w:sz w:val="18"/>
+        </w:rPr>
       </w:pPr>
     </w:p>
     <w:p>
       <w:pPr>
         <w:ind w:left="1695" w:right="1695"/>
         <w:jc w:val="center"/>
+        <w:rPr>
+          <w:b/>
+          <w:sz w:val="18"/>
+        </w:rPr>
       </w:pPr>
     </w:p>
     <w:p>
       <w:pPr>
         <w:ind w:left="1695" w:right="1695"/>
         <w:jc w:val="center"/>
-      </w:pPr>
-    </w:p>
-    <w:p>
-      <w:pPr>
-        <w:spacing w:before="70"/>
+        <w:rPr>
+          <w:b/>
+          <w:sz w:val="18"/>
+        </w:rPr>
+      </w:pPr>
+    </w:p>
+    <w:p>
+      <w:pPr>
         <w:ind w:left="1695" w:right="1695"/>
         <w:jc w:val="center"/>
         <w:rPr>
+          <w:b/>
           <w:sz w:val="18"/>
         </w:rPr>
+      </w:pPr>
+    </w:p>
+    <w:p>
+      <w:pPr>
+        <w:ind w:left="1695" w:right="1695"/>
+        <w:jc w:val="center"/>
+        <w:rPr>
+          <w:b/>
+          <w:sz w:val="18"/>
+        </w:rPr>
+      </w:pPr>
+    </w:p>
+    <w:p>
+      <w:pPr>
+        <w:ind w:left="1695" w:right="1695"/>
+        <w:jc w:val="center"/>
+        <w:rPr>
+          <w:b/>
+          <w:sz w:val="18"/>
+        </w:rPr>
+      </w:pPr>
+    </w:p>
+    <w:p>
+      <w:pPr>
+        <w:ind w:left="1695" w:right="1695"/>
+        <w:jc w:val="center"/>
+        <w:rPr>
+          <w:b/>
+          <w:sz w:val="18"/>
+        </w:rPr>
+      </w:pPr>
+    </w:p>
+    <w:p>
+      <w:pPr>
+        <w:ind w:left="1695" w:right="1695"/>
+        <w:jc w:val="center"/>
+        <w:rPr>
+          <w:b/>
+          <w:sz w:val="18"/>
+        </w:rPr>
+      </w:pPr>
+    </w:p>
+    <w:p>
+      <w:pPr>
+        <w:ind w:left="1695" w:right="1695"/>
+        <w:jc w:val="center"/>
+        <w:rPr>
+          <w:b/>
+          <w:sz w:val="18"/>
+        </w:rPr>
+      </w:pPr>
+    </w:p>
+    <w:p>
+      <w:pPr>
+        <w:ind w:left="1695" w:right="1695"/>
+        <w:jc w:val="center"/>
+        <w:rPr>
+          <w:b/>
+          <w:sz w:val="18"/>
+        </w:rPr>
+      </w:pPr>
+    </w:p>
+    <w:p>
+      <w:pPr>
+        <w:ind w:left="1695" w:right="1695"/>
+        <w:jc w:val="center"/>
+        <w:rPr>
+          <w:b/>
+          <w:sz w:val="18"/>
+        </w:rPr>
+      </w:pPr>
+    </w:p>
+    <w:p>
+      <w:pPr>
+        <w:ind w:left="1695" w:right="1695"/>
+        <w:jc w:val="center"/>
+        <w:rPr>
+          <w:b/>
+          <w:sz w:val="18"/>
+        </w:rPr>
+      </w:pPr>
+    </w:p>
+    <w:p>
+      <w:pPr>
+        <w:ind w:left="1695" w:right="1695"/>
+        <w:jc w:val="center"/>
+        <w:rPr>
+          <w:b/>
+          <w:sz w:val="18"/>
+        </w:rPr>
+      </w:pPr>
+    </w:p>
+    <w:p>
+      <w:pPr>
+        <w:ind w:left="1695" w:right="1695"/>
+        <w:jc w:val="center"/>
+        <w:rPr>
+          <w:b/>
+          <w:sz w:val="18"/>
+        </w:rPr>
+      </w:pPr>
+    </w:p>
+    <w:p>
+      <w:pPr>
+        <w:ind w:left="1695" w:right="1695"/>
+        <w:jc w:val="center"/>
+        <w:rPr>
+          <w:b/>
+          <w:sz w:val="18"/>
+        </w:rPr>
+      </w:pPr>
+    </w:p>
+    <w:p>
+      <w:pPr>
+        <w:ind w:left="1695" w:right="1695"/>
+        <w:jc w:val="center"/>
+        <w:rPr>
+          <w:b/>
+          <w:sz w:val="18"/>
+        </w:rPr>
+      </w:pPr>
+    </w:p>
+    <w:p>
+      <w:pPr>
+        <w:ind w:left="1695" w:right="1695"/>
+        <w:jc w:val="center"/>
+        <w:rPr>
+          <w:b/>
+          <w:sz w:val="18"/>
+        </w:rPr>
+      </w:pPr>
+    </w:p>
+    <w:p>
+      <w:pPr>
+        <w:ind w:left="1695" w:right="1695"/>
+        <w:jc w:val="center"/>
+        <w:rPr>
+          <w:b/>
+          <w:sz w:val="18"/>
+        </w:rPr>
+      </w:pPr>
+    </w:p>
+    <w:p>
+      <w:pPr>
+        <w:ind w:left="1695" w:right="1695"/>
+        <w:jc w:val="center"/>
+        <w:rPr>
+          <w:b/>
+          <w:sz w:val="18"/>
+        </w:rPr>
+      </w:pPr>
+    </w:p>
+    <w:p>
+      <w:pPr>
+        <w:ind w:left="1695" w:right="1695"/>
+        <w:jc w:val="center"/>
+        <w:rPr>
+          <w:b/>
+          <w:sz w:val="18"/>
+        </w:rPr>
+      </w:pPr>
+    </w:p>
+    <w:p>
+      <w:pPr>
+        <w:ind w:left="1695" w:right="1695"/>
+        <w:jc w:val="center"/>
+        <w:rPr>
+          <w:b/>
+          <w:sz w:val="18"/>
+        </w:rPr>
+      </w:pPr>
+    </w:p>
+    <w:p>
+      <w:pPr>
+        <w:ind w:left="1695" w:right="1695"/>
+        <w:jc w:val="center"/>
+        <w:rPr>
+          <w:b/>
+          <w:sz w:val="18"/>
+        </w:rPr>
+      </w:pPr>
+    </w:p>
+    <w:p>
+      <w:pPr>
+        <w:ind w:left="1695" w:right="1695"/>
+        <w:jc w:val="center"/>
+        <w:rPr>
+          <w:sz w:val="18"/>
+        </w:rPr>
+      </w:pPr>
+      <w:proofErr w:type="spellStart"/>
+      <w:r>
+        <w:rPr>
+          <w:b/>
+          <w:sz w:val="18"/>
+        </w:rPr>
+        <w:t>Fig</w:t>
+      </w:r>
+      <w:proofErr w:type="spellEnd"/>
+      <w:r>
+        <w:rPr>
+          <w:b/>
+          <w:sz w:val="18"/>
+        </w:rPr>
+        <w:t xml:space="preserve"> 7</w:t>
+      </w:r>
+      <w:r>
+        <w:rPr>
+          <w:b/>
+          <w:sz w:val="18"/>
+        </w:rPr>
+        <w:t xml:space="preserve">. </w:t>
+      </w:r>
+      <w:r>
+        <w:rPr>
+          <w:sz w:val="18"/>
+        </w:rPr>
+        <w:t>Modelos de primer orden descritos comparados con la respuesta real del sistema.</w:t>
+      </w:r>
+    </w:p>
+    <w:p>
+      <w:pPr>
+        <w:ind w:left="1695" w:right="1695"/>
+        <w:jc w:val="center"/>
+      </w:pPr>
+    </w:p>
+    <w:p>
+      <w:pPr>
+        <w:ind w:left="1695" w:right="1695"/>
+        <w:jc w:val="center"/>
+      </w:pPr>
+    </w:p>
+    <w:p>
+      <w:pPr>
+        <w:ind w:left="1695" w:right="1695"/>
+        <w:jc w:val="center"/>
       </w:pPr>
       <w:r>
         <w:rPr>
@@ -11753,18 +12383,18 @@
           <w:lang w:val="en-US"/>
         </w:rPr>
         <w:drawing>
-          <wp:anchor distT="0" distB="0" distL="0" distR="0" simplePos="0" relativeHeight="251663360" behindDoc="0" locked="0" layoutInCell="1" allowOverlap="1">
+          <wp:anchor distT="0" distB="0" distL="114300" distR="114300" simplePos="0" relativeHeight="251668480" behindDoc="1" locked="0" layoutInCell="1" allowOverlap="1">
             <wp:simplePos x="0" y="0"/>
-            <wp:positionH relativeFrom="page">
-              <wp:posOffset>808990</wp:posOffset>
+            <wp:positionH relativeFrom="column">
+              <wp:posOffset>-502290</wp:posOffset>
             </wp:positionH>
             <wp:positionV relativeFrom="paragraph">
-              <wp:posOffset>214786</wp:posOffset>
+              <wp:posOffset>2540</wp:posOffset>
             </wp:positionV>
-            <wp:extent cx="6137826" cy="3542442"/>
-            <wp:effectExtent l="0" t="0" r="0" b="0"/>
-            <wp:wrapTopAndBottom/>
-            <wp:docPr id="127" name="image56.png"/>
+            <wp:extent cx="7747180" cy="4105275"/>
+            <wp:effectExtent l="0" t="0" r="6350" b="0"/>
+            <wp:wrapNone/>
+            <wp:docPr id="9" name="0 Imagen"/>
             <wp:cNvGraphicFramePr>
               <a:graphicFrameLocks xmlns:a="http://schemas.openxmlformats.org/drawingml/2006/main" noChangeAspect="1"/>
             </wp:cNvGraphicFramePr>
@@ -11772,11 +12402,17 @@
               <a:graphicData uri="http://schemas.openxmlformats.org/drawingml/2006/picture">
                 <pic:pic xmlns:pic="http://schemas.openxmlformats.org/drawingml/2006/picture">
                   <pic:nvPicPr>
-                    <pic:cNvPr id="128" name="image56.png"/>
+                    <pic:cNvPr id="0" name="comparison_2nd_order-hq.png"/>
                     <pic:cNvPicPr/>
                   </pic:nvPicPr>
                   <pic:blipFill>
-                    <a:blip r:embed="rId27" cstate="print"/>
+                    <a:blip r:embed="rId29">
+                      <a:extLst>
+                        <a:ext uri="{28A0092B-C50C-407E-A947-70E740481C1C}">
+                          <a14:useLocalDpi xmlns:a14="http://schemas.microsoft.com/office/drawing/2010/main" val="0"/>
+                        </a:ext>
+                      </a:extLst>
+                    </a:blip>
                     <a:stretch>
                       <a:fillRect/>
                     </a:stretch>
@@ -11784,7 +12420,7 @@
                   <pic:spPr>
                     <a:xfrm>
                       <a:off x="0" y="0"/>
-                      <a:ext cx="6137826" cy="3542442"/>
+                      <a:ext cx="7753177" cy="4108453"/>
                     </a:xfrm>
                     <a:prstGeom prst="rect">
                       <a:avLst/>
@@ -11793,38 +12429,27 @@
                 </pic:pic>
               </a:graphicData>
             </a:graphic>
+            <wp14:sizeRelH relativeFrom="page">
+              <wp14:pctWidth>0</wp14:pctWidth>
+            </wp14:sizeRelH>
+            <wp14:sizeRelV relativeFrom="page">
+              <wp14:pctHeight>0</wp14:pctHeight>
+            </wp14:sizeRelV>
           </wp:anchor>
         </w:drawing>
       </w:r>
-      <w:proofErr w:type="spellStart"/>
-      <w:r>
-        <w:rPr>
-          <w:b/>
-          <w:sz w:val="18"/>
-        </w:rPr>
-        <w:t>Fig</w:t>
-      </w:r>
-      <w:proofErr w:type="spellEnd"/>
-      <w:r>
-        <w:rPr>
-          <w:b/>
-          <w:sz w:val="18"/>
-        </w:rPr>
-        <w:t xml:space="preserve"> 8</w:t>
-      </w:r>
-      <w:r>
-        <w:rPr>
-          <w:b/>
-          <w:sz w:val="18"/>
-        </w:rPr>
-        <w:t xml:space="preserve">. </w:t>
-      </w:r>
-      <w:r>
-        <w:rPr>
-          <w:sz w:val="18"/>
-        </w:rPr>
-        <w:t>Modelos de segundo orden descritos comparados con la respuesta real del sistema.</w:t>
-      </w:r>
+    </w:p>
+    <w:p>
+      <w:pPr>
+        <w:ind w:left="1695" w:right="1695"/>
+        <w:jc w:val="center"/>
+      </w:pPr>
+    </w:p>
+    <w:p>
+      <w:pPr>
+        <w:ind w:left="1695" w:right="1695"/>
+        <w:jc w:val="center"/>
+      </w:pPr>
     </w:p>
     <w:p>
       <w:pPr>
@@ -11832,47 +12457,272 @@
         <w:ind w:left="1695" w:right="1695"/>
         <w:jc w:val="center"/>
         <w:rPr>
-          <w:sz w:val="18"/>
-        </w:rPr>
-      </w:pPr>
-    </w:p>
-    <w:p>
-      <w:pPr>
-        <w:ind w:left="1205" w:right="1207"/>
-        <w:jc w:val="center"/>
-        <w:rPr>
-          <w:sz w:val="18"/>
-        </w:rPr>
-      </w:pPr>
-      <w:proofErr w:type="spellStart"/>
-      <w:r>
-        <w:rPr>
           <w:b/>
           <w:sz w:val="18"/>
         </w:rPr>
-        <w:t>Fig</w:t>
-      </w:r>
-      <w:proofErr w:type="spellEnd"/>
-      <w:r>
+      </w:pPr>
+    </w:p>
+    <w:p>
+      <w:pPr>
+        <w:spacing w:before="70"/>
+        <w:ind w:left="1695" w:right="1695"/>
+        <w:jc w:val="center"/>
         <w:rPr>
           <w:b/>
           <w:sz w:val="18"/>
         </w:rPr>
-        <w:t xml:space="preserve"> 9</w:t>
-      </w:r>
-      <w:r>
+      </w:pPr>
+    </w:p>
+    <w:p>
+      <w:pPr>
+        <w:spacing w:before="70"/>
+        <w:ind w:left="1695" w:right="1695"/>
+        <w:jc w:val="center"/>
         <w:rPr>
           <w:b/>
           <w:sz w:val="18"/>
         </w:rPr>
-        <w:t xml:space="preserve">. </w:t>
-      </w:r>
-      <w:r>
-        <w:rPr>
+      </w:pPr>
+    </w:p>
+    <w:p>
+      <w:pPr>
+        <w:spacing w:before="70"/>
+        <w:ind w:left="1695" w:right="1695"/>
+        <w:jc w:val="center"/>
+        <w:rPr>
+          <w:b/>
           <w:sz w:val="18"/>
         </w:rPr>
-        <w:t>Modelos de primer y segundo orden realizados por Matlab y comparados con la respuesta real del sistema.</w:t>
-      </w:r>
+      </w:pPr>
+    </w:p>
+    <w:p>
+      <w:pPr>
+        <w:spacing w:before="70"/>
+        <w:ind w:left="1695" w:right="1695"/>
+        <w:jc w:val="center"/>
+        <w:rPr>
+          <w:b/>
+          <w:sz w:val="18"/>
+        </w:rPr>
+      </w:pPr>
+    </w:p>
+    <w:p>
+      <w:pPr>
+        <w:spacing w:before="70"/>
+        <w:ind w:left="1695" w:right="1695"/>
+        <w:jc w:val="center"/>
+        <w:rPr>
+          <w:b/>
+          <w:sz w:val="18"/>
+        </w:rPr>
+      </w:pPr>
+    </w:p>
+    <w:p>
+      <w:pPr>
+        <w:spacing w:before="70"/>
+        <w:ind w:left="1695" w:right="1695"/>
+        <w:jc w:val="center"/>
+        <w:rPr>
+          <w:b/>
+          <w:sz w:val="18"/>
+        </w:rPr>
+      </w:pPr>
+    </w:p>
+    <w:p>
+      <w:pPr>
+        <w:spacing w:before="70"/>
+        <w:ind w:left="1695" w:right="1695"/>
+        <w:jc w:val="center"/>
+        <w:rPr>
+          <w:b/>
+          <w:sz w:val="18"/>
+        </w:rPr>
+      </w:pPr>
+    </w:p>
+    <w:p>
+      <w:pPr>
+        <w:spacing w:before="70"/>
+        <w:ind w:left="1695" w:right="1695"/>
+        <w:jc w:val="center"/>
+        <w:rPr>
+          <w:b/>
+          <w:sz w:val="18"/>
+        </w:rPr>
+      </w:pPr>
+    </w:p>
+    <w:p>
+      <w:pPr>
+        <w:spacing w:before="70"/>
+        <w:ind w:left="1695" w:right="1695"/>
+        <w:jc w:val="center"/>
+        <w:rPr>
+          <w:b/>
+          <w:sz w:val="18"/>
+        </w:rPr>
+      </w:pPr>
+    </w:p>
+    <w:p>
+      <w:pPr>
+        <w:spacing w:before="70"/>
+        <w:ind w:left="1695" w:right="1695"/>
+        <w:jc w:val="center"/>
+        <w:rPr>
+          <w:b/>
+          <w:sz w:val="18"/>
+        </w:rPr>
+      </w:pPr>
+    </w:p>
+    <w:p>
+      <w:pPr>
+        <w:spacing w:before="70"/>
+        <w:ind w:left="1695" w:right="1695"/>
+        <w:jc w:val="center"/>
+        <w:rPr>
+          <w:b/>
+          <w:sz w:val="18"/>
+        </w:rPr>
+      </w:pPr>
+    </w:p>
+    <w:p>
+      <w:pPr>
+        <w:spacing w:before="70"/>
+        <w:ind w:left="1695" w:right="1695"/>
+        <w:jc w:val="center"/>
+        <w:rPr>
+          <w:b/>
+          <w:sz w:val="18"/>
+        </w:rPr>
+      </w:pPr>
+    </w:p>
+    <w:p>
+      <w:pPr>
+        <w:spacing w:before="70"/>
+        <w:ind w:left="1695" w:right="1695"/>
+        <w:jc w:val="center"/>
+        <w:rPr>
+          <w:b/>
+          <w:sz w:val="18"/>
+        </w:rPr>
+      </w:pPr>
+    </w:p>
+    <w:p>
+      <w:pPr>
+        <w:spacing w:before="70"/>
+        <w:ind w:left="1695" w:right="1695"/>
+        <w:jc w:val="center"/>
+        <w:rPr>
+          <w:b/>
+          <w:sz w:val="18"/>
+        </w:rPr>
+      </w:pPr>
+    </w:p>
+    <w:p>
+      <w:pPr>
+        <w:spacing w:before="70"/>
+        <w:ind w:left="1695" w:right="1695"/>
+        <w:jc w:val="center"/>
+        <w:rPr>
+          <w:b/>
+          <w:sz w:val="18"/>
+        </w:rPr>
+      </w:pPr>
+    </w:p>
+    <w:p>
+      <w:pPr>
+        <w:spacing w:before="70"/>
+        <w:ind w:left="1695" w:right="1695"/>
+        <w:jc w:val="center"/>
+        <w:rPr>
+          <w:b/>
+          <w:sz w:val="18"/>
+        </w:rPr>
+      </w:pPr>
+    </w:p>
+    <w:p>
+      <w:pPr>
+        <w:spacing w:before="70"/>
+        <w:ind w:left="1695" w:right="1695"/>
+        <w:jc w:val="center"/>
+        <w:rPr>
+          <w:b/>
+          <w:sz w:val="18"/>
+        </w:rPr>
+      </w:pPr>
+    </w:p>
+    <w:p>
+      <w:pPr>
+        <w:spacing w:before="70"/>
+        <w:ind w:left="1695" w:right="1695"/>
+        <w:jc w:val="center"/>
+        <w:rPr>
+          <w:b/>
+          <w:sz w:val="18"/>
+        </w:rPr>
+      </w:pPr>
+    </w:p>
+    <w:p>
+      <w:pPr>
+        <w:spacing w:before="70"/>
+        <w:ind w:left="1695" w:right="1695"/>
+        <w:jc w:val="center"/>
+        <w:rPr>
+          <w:b/>
+          <w:sz w:val="18"/>
+        </w:rPr>
+      </w:pPr>
+    </w:p>
+    <w:p>
+      <w:pPr>
+        <w:spacing w:before="70"/>
+        <w:ind w:left="1695" w:right="1695"/>
+        <w:jc w:val="center"/>
+        <w:rPr>
+          <w:sz w:val="18"/>
+        </w:rPr>
+      </w:pPr>
+      <w:proofErr w:type="spellStart"/>
+      <w:r>
+        <w:rPr>
+          <w:b/>
+          <w:sz w:val="18"/>
+        </w:rPr>
+        <w:t>Fig</w:t>
+      </w:r>
+      <w:proofErr w:type="spellEnd"/>
+      <w:r>
+        <w:rPr>
+          <w:b/>
+          <w:sz w:val="18"/>
+        </w:rPr>
+        <w:t xml:space="preserve"> 8. </w:t>
+      </w:r>
+      <w:r>
+        <w:rPr>
+          <w:sz w:val="18"/>
+        </w:rPr>
+        <w:t>Modelos de segundo orden descritos comparados con la respuesta real del sistema.</w:t>
+      </w:r>
+    </w:p>
+    <w:p>
+      <w:pPr>
+        <w:spacing w:before="70"/>
+        <w:ind w:left="1695" w:right="1695"/>
+        <w:jc w:val="center"/>
+        <w:rPr>
+          <w:b/>
+          <w:sz w:val="18"/>
+        </w:rPr>
+      </w:pPr>
+    </w:p>
+    <w:p>
+      <w:pPr>
+        <w:spacing w:before="70"/>
+        <w:ind w:left="1695" w:right="1695"/>
+        <w:jc w:val="center"/>
+        <w:rPr>
+          <w:sz w:val="18"/>
+        </w:rPr>
+      </w:pPr>
     </w:p>
     <w:p>
       <w:pPr>
@@ -11888,442 +12738,7 @@
         <w:pStyle w:val="Textoindependiente"/>
         <w:spacing w:before="10"/>
         <w:rPr>
-          <w:sz w:val="17"/>
-        </w:rPr>
-      </w:pPr>
-    </w:p>
-    <w:p>
-      <w:pPr>
-        <w:pStyle w:val="Textoindependiente"/>
-        <w:spacing w:before="10"/>
-        <w:rPr>
-          <w:sz w:val="17"/>
-        </w:rPr>
-      </w:pPr>
-    </w:p>
-    <w:p>
-      <w:pPr>
-        <w:pStyle w:val="Prrafodelista"/>
-        <w:numPr>
-          <w:ilvl w:val="0"/>
-          <w:numId w:val="8"/>
-        </w:numPr>
-        <w:tabs>
-          <w:tab w:val="left" w:pos="2609"/>
-          <w:tab w:val="left" w:pos="2610"/>
-        </w:tabs>
-        <w:ind w:left="2610"/>
-        <w:jc w:val="left"/>
-        <w:rPr>
-          <w:sz w:val="16"/>
-        </w:rPr>
-      </w:pPr>
-      <w:r>
-        <w:rPr>
-          <w:sz w:val="20"/>
-        </w:rPr>
-        <w:t>A</w:t>
-      </w:r>
-      <w:r>
-        <w:rPr>
-          <w:sz w:val="16"/>
-        </w:rPr>
-        <w:t>NÁLISIS</w:t>
-      </w:r>
-    </w:p>
-    <w:p>
-      <w:pPr>
-        <w:pStyle w:val="Textoindependiente"/>
-        <w:ind w:left="115" w:right="38" w:firstLine="288"/>
-        <w:jc w:val="both"/>
-      </w:pPr>
-    </w:p>
-    <w:p>
-      <w:pPr>
-        <w:pStyle w:val="Textoindependiente"/>
-        <w:ind w:left="115" w:right="38" w:firstLine="288"/>
-        <w:jc w:val="both"/>
-        <w:rPr>
-          <w:sz w:val="18"/>
-        </w:rPr>
-      </w:pPr>
-      <w:r>
-        <w:t>En las figuras 5, 6 y 7 se logran observar los resultados obtenidos de los modelos al excitarse con la misma entrada que</w:t>
-      </w:r>
-      <w:r>
-        <w:rPr>
-          <w:spacing w:val="27"/>
-        </w:rPr>
-        <w:t xml:space="preserve"> </w:t>
-      </w:r>
-      <w:r>
-        <w:t>se</w:t>
-      </w:r>
-      <w:r>
-        <w:rPr>
-          <w:spacing w:val="27"/>
-        </w:rPr>
-        <w:t xml:space="preserve"> </w:t>
-      </w:r>
-      <w:r>
-        <w:t>le</w:t>
-      </w:r>
-      <w:r>
-        <w:rPr>
-          <w:spacing w:val="26"/>
-        </w:rPr>
-        <w:t xml:space="preserve"> </w:t>
-      </w:r>
-      <w:r>
-        <w:t>dio</w:t>
-      </w:r>
-      <w:r>
-        <w:rPr>
-          <w:spacing w:val="25"/>
-        </w:rPr>
-        <w:t xml:space="preserve"> </w:t>
-      </w:r>
-      <w:r>
-        <w:t>al</w:t>
-      </w:r>
-      <w:r>
-        <w:rPr>
-          <w:spacing w:val="26"/>
-        </w:rPr>
-        <w:t xml:space="preserve"> </w:t>
-      </w:r>
-      <w:r>
-        <w:t>sistema.</w:t>
-      </w:r>
-      <w:r>
-        <w:rPr>
-          <w:spacing w:val="27"/>
-        </w:rPr>
-        <w:t xml:space="preserve"> </w:t>
-      </w:r>
-      <w:r>
-        <w:t>Visualmente</w:t>
-      </w:r>
-      <w:r>
-        <w:rPr>
-          <w:spacing w:val="26"/>
-        </w:rPr>
-        <w:t xml:space="preserve"> </w:t>
-      </w:r>
-      <w:r>
-        <w:t>se</w:t>
-      </w:r>
-      <w:r>
-        <w:rPr>
-          <w:spacing w:val="27"/>
-        </w:rPr>
-        <w:t xml:space="preserve"> </w:t>
-      </w:r>
-      <w:r>
-        <w:t>logra</w:t>
-      </w:r>
-      <w:r>
-        <w:rPr>
-          <w:spacing w:val="26"/>
-        </w:rPr>
-        <w:t xml:space="preserve"> </w:t>
-      </w:r>
-      <w:r>
-        <w:t>apreciar</w:t>
-      </w:r>
-      <w:r>
-        <w:rPr>
-          <w:spacing w:val="27"/>
-        </w:rPr>
-        <w:t xml:space="preserve"> </w:t>
-      </w:r>
-      <w:r>
-        <w:t>unos</w:t>
-      </w:r>
-      <w:r>
-        <w:rPr>
-          <w:sz w:val="18"/>
-        </w:rPr>
-        <w:t xml:space="preserve"> </w:t>
-      </w:r>
-      <w:r>
-        <w:t>muy buenos resultados, con curvas muy similares a la respuesta que sacó el sistema.</w:t>
-      </w:r>
-    </w:p>
-    <w:p>
-      <w:pPr>
-        <w:pStyle w:val="Textoindependiente"/>
-        <w:spacing w:before="7"/>
-        <w:rPr>
-          <w:sz w:val="30"/>
-        </w:rPr>
-      </w:pPr>
-    </w:p>
-    <w:p>
-      <w:pPr>
-        <w:pStyle w:val="Prrafodelista"/>
-        <w:numPr>
-          <w:ilvl w:val="0"/>
-          <w:numId w:val="3"/>
-        </w:numPr>
-        <w:tabs>
-          <w:tab w:val="left" w:pos="824"/>
-          <w:tab w:val="left" w:pos="825"/>
-        </w:tabs>
-        <w:ind w:hanging="710"/>
-        <w:rPr>
-          <w:i/>
-          <w:sz w:val="20"/>
-        </w:rPr>
-      </w:pPr>
-      <w:r>
-        <w:rPr>
-          <w:i/>
-          <w:sz w:val="20"/>
-        </w:rPr>
-        <w:t>Selección de modelos</w:t>
-      </w:r>
-    </w:p>
-    <w:p>
-      <w:pPr>
-        <w:pStyle w:val="Textoindependiente"/>
-        <w:spacing w:before="8"/>
-        <w:rPr>
-          <w:i/>
-        </w:rPr>
-      </w:pPr>
-    </w:p>
-    <w:p>
-      <w:pPr>
-        <w:pStyle w:val="Textoindependiente"/>
-        <w:spacing w:before="1"/>
-        <w:ind w:left="115" w:right="38" w:firstLine="288"/>
-        <w:jc w:val="both"/>
-      </w:pPr>
-      <w:r>
-        <w:t xml:space="preserve">En la figura 5 se puede apreciar que el único modelo que se desvía mucho con respecto a la respuesta real del sistema es el de </w:t>
-      </w:r>
-      <w:proofErr w:type="spellStart"/>
-      <w:r>
-        <w:t>Ziegler-Nichols</w:t>
-      </w:r>
-      <w:proofErr w:type="spellEnd"/>
-      <w:r>
-        <w:t>. De resto, todas las curvas, visualmente, se aprecian como muy buenas opciones. Para tomar una decisión solo viendo la figura se podría elegir cualquiera de los otros cuatro modelos. El equipo decidió que la mejor elección meramente visual sería la de “1/4 – 3/4” de Alfaro por mantenerse en más regiones de la curva muy cerca de la respuesta del sistema, aunque se insiste en que era una muy difícil decisión.</w:t>
-      </w:r>
-    </w:p>
-    <w:p>
-      <w:pPr>
-        <w:pStyle w:val="Textoindependiente"/>
-        <w:spacing w:before="9"/>
-      </w:pPr>
-    </w:p>
-    <w:p>
-      <w:pPr>
-        <w:pStyle w:val="Textoindependiente"/>
-        <w:ind w:left="115" w:right="40" w:firstLine="288"/>
-        <w:jc w:val="both"/>
-      </w:pPr>
-      <w:r>
-        <w:t xml:space="preserve">En la figura 6 se pueden descartar rápidamente los  métodos de </w:t>
-      </w:r>
-      <w:proofErr w:type="spellStart"/>
-      <w:r>
-        <w:t>Harriot</w:t>
-      </w:r>
-      <w:proofErr w:type="spellEnd"/>
-      <w:r>
-        <w:t xml:space="preserve"> y 123c simplificado, ya que se observan muy alejados de la respuesta del sistema. Algo que no se percibe bien en la figura es que en realidad 3 curvas están casi que encima una de la otra y por eso no pareciese que estuvieran todos los modelos. El método de </w:t>
-      </w:r>
-      <w:proofErr w:type="spellStart"/>
-      <w:r>
-        <w:t>Stark</w:t>
-      </w:r>
-      <w:proofErr w:type="spellEnd"/>
-      <w:r>
-        <w:t xml:space="preserve">, simétrico y 123c general daban polos muy similares lo que pudo ocasionar que en una vista tan amplia se vieran prácticamente pegados, aunque si se le hace un buen acercamiento, realmente las curvas sí tienen una separación, aunque muy ligera. Para elegir un método de manera visual se llegó a la conclusión </w:t>
-      </w:r>
-      <w:r>
-        <w:rPr>
-          <w:spacing w:val="3"/>
-        </w:rPr>
-        <w:t xml:space="preserve">de </w:t>
-      </w:r>
-      <w:r>
-        <w:t>que cualquiera de estos tres métodos puede ser útil, puesto que sus diferencias son mínimas y generan excelentes resultados. De hecho, el equipo consideró que, visualmente, cualquiera de estos tres métodos generó una curva de respuesta más similar  a la salida del sistema que los métodos de primer</w:t>
-      </w:r>
-      <w:r>
-        <w:rPr>
-          <w:spacing w:val="-4"/>
-        </w:rPr>
-        <w:t xml:space="preserve"> </w:t>
-      </w:r>
-      <w:r>
-        <w:t>orden.</w:t>
-      </w:r>
-    </w:p>
-    <w:p>
-      <w:pPr>
-        <w:pStyle w:val="Textoindependiente"/>
-        <w:ind w:left="115" w:right="40" w:firstLine="288"/>
-        <w:jc w:val="both"/>
-      </w:pPr>
-    </w:p>
-    <w:p>
-      <w:pPr>
-        <w:pStyle w:val="Textoindependiente"/>
-        <w:ind w:left="115" w:right="40" w:firstLine="288"/>
-        <w:jc w:val="both"/>
-      </w:pPr>
-      <w:r>
-        <w:t>Durante la evaluación y selección de un modelo que represente la dinámica del sistema de presión, también se realizó un procedimiento matemático con el fin de encontrar el que menor error presentaba respecto a la respuesta experimental del sistema. Esto significa que los modelos cuyo comportamiento sea más cercano al experimental, es decir, las amplitudes para cada valor de tiempo del modelo y del resultado experimental sean más cercanas, tendrán un menor error y por lo tanto se puede considerar como un criterio de peso para que este modelo represente el comportamiento del sistema con su función de transferencia asociada. En este caso, se usó el método de mínimos cuadrados, cuyo error corresponde a la suma de los cuadrados de la distancia entre los valores del modelo y el experimental. Este error al ser cuadrático les otorga más peso a los valores que estén más alejados, teniendo un criterio mayor para determinar el error asociado de cada</w:t>
-      </w:r>
-      <w:r>
-        <w:rPr>
-          <w:spacing w:val="-2"/>
-        </w:rPr>
-        <w:t xml:space="preserve"> </w:t>
-      </w:r>
-      <w:r>
-        <w:t>modelo.</w:t>
-      </w:r>
-    </w:p>
-    <w:p>
-      <w:pPr>
-        <w:pStyle w:val="Textoindependiente"/>
-        <w:rPr>
-          <w:sz w:val="21"/>
-        </w:rPr>
-      </w:pPr>
-    </w:p>
-    <w:p>
-      <w:pPr>
-        <w:pStyle w:val="Textoindependiente"/>
-        <w:ind w:left="116" w:right="107" w:firstLine="288"/>
-        <w:jc w:val="both"/>
-      </w:pPr>
-      <w:r>
-        <w:t xml:space="preserve">Para hacer esto, primero se tomó los vectores que representan las amplitudes de la respuesta experimental y del modelo en el tiempo, en una función en Matlab. Estos dos vectores se restan con el fin de encontrar la distancia entre </w:t>
-      </w:r>
-      <w:r>
-        <w:lastRenderedPageBreak/>
-        <w:t>los valores para cada instante de tiempo. Luego se elevan los valores al cuadrado y después se suman todos los valores de error para cada valor de tiempo. Finalmente se divide entre el número total de muestras o valores y se obtiene el error cuadrático como se sintetiza a</w:t>
-      </w:r>
-      <w:r>
-        <w:rPr>
-          <w:spacing w:val="3"/>
-        </w:rPr>
-        <w:t xml:space="preserve"> </w:t>
-      </w:r>
-      <w:r>
-        <w:t>continuación:</w:t>
-      </w:r>
-    </w:p>
-    <w:p>
-      <w:pPr>
-        <w:pStyle w:val="Textoindependiente"/>
-        <w:spacing w:before="10"/>
-        <w:rPr>
           <w:sz w:val="8"/>
-        </w:rPr>
-      </w:pPr>
-      <w:r>
-        <w:rPr>
-          <w:noProof/>
-          <w:lang w:val="en-US"/>
-        </w:rPr>
-        <w:drawing>
-          <wp:anchor distT="0" distB="0" distL="0" distR="0" simplePos="0" relativeHeight="251666432" behindDoc="0" locked="0" layoutInCell="1" allowOverlap="1">
-            <wp:simplePos x="0" y="0"/>
-            <wp:positionH relativeFrom="page">
-              <wp:posOffset>5052059</wp:posOffset>
-            </wp:positionH>
-            <wp:positionV relativeFrom="paragraph">
-              <wp:posOffset>89749</wp:posOffset>
-            </wp:positionV>
-            <wp:extent cx="1051559" cy="289560"/>
-            <wp:effectExtent l="0" t="0" r="0" b="0"/>
-            <wp:wrapTopAndBottom/>
-            <wp:docPr id="133" name="image59.png"/>
-            <wp:cNvGraphicFramePr>
-              <a:graphicFrameLocks xmlns:a="http://schemas.openxmlformats.org/drawingml/2006/main" noChangeAspect="1"/>
-            </wp:cNvGraphicFramePr>
-            <a:graphic xmlns:a="http://schemas.openxmlformats.org/drawingml/2006/main">
-              <a:graphicData uri="http://schemas.openxmlformats.org/drawingml/2006/picture">
-                <pic:pic xmlns:pic="http://schemas.openxmlformats.org/drawingml/2006/picture">
-                  <pic:nvPicPr>
-                    <pic:cNvPr id="134" name="image59.png"/>
-                    <pic:cNvPicPr/>
-                  </pic:nvPicPr>
-                  <pic:blipFill>
-                    <a:blip r:embed="rId28" cstate="print"/>
-                    <a:stretch>
-                      <a:fillRect/>
-                    </a:stretch>
-                  </pic:blipFill>
-                  <pic:spPr>
-                    <a:xfrm>
-                      <a:off x="0" y="0"/>
-                      <a:ext cx="1051559" cy="289560"/>
-                    </a:xfrm>
-                    <a:prstGeom prst="rect">
-                      <a:avLst/>
-                    </a:prstGeom>
-                  </pic:spPr>
-                </pic:pic>
-              </a:graphicData>
-            </a:graphic>
-          </wp:anchor>
-        </w:drawing>
-      </w:r>
-    </w:p>
-    <w:p>
-      <w:pPr>
-        <w:pStyle w:val="Textoindependiente"/>
-        <w:spacing w:before="93"/>
-        <w:ind w:left="116" w:right="111"/>
-        <w:jc w:val="both"/>
-      </w:pPr>
-      <w:proofErr w:type="gramStart"/>
-      <w:r>
-        <w:t>donde</w:t>
-      </w:r>
-      <w:proofErr w:type="gramEnd"/>
-      <w:r>
-        <w:t xml:space="preserve"> </w:t>
-      </w:r>
-      <w:proofErr w:type="spellStart"/>
-      <w:r>
-        <w:rPr>
-          <w:i/>
-        </w:rPr>
-        <w:t>ek</w:t>
-      </w:r>
-      <w:proofErr w:type="spellEnd"/>
-      <w:r>
-        <w:rPr>
-          <w:i/>
-        </w:rPr>
-        <w:t xml:space="preserve"> </w:t>
-      </w:r>
-      <w:r>
-        <w:t>corresponde al error en cada instante siendo la resta entre el valor del modelo y el valor de la respuesta experimental y N es el número de</w:t>
-      </w:r>
-      <w:r>
-        <w:rPr>
-          <w:spacing w:val="-3"/>
-        </w:rPr>
-        <w:t xml:space="preserve"> </w:t>
-      </w:r>
-      <w:r>
-        <w:t>muestras.</w:t>
-      </w:r>
-    </w:p>
-    <w:p>
-      <w:pPr>
-        <w:pStyle w:val="Textoindependiente"/>
-        <w:rPr>
-          <w:sz w:val="21"/>
         </w:rPr>
       </w:pPr>
     </w:p>
@@ -12334,7 +12749,7 @@
         <w:jc w:val="both"/>
       </w:pPr>
       <w:r>
-        <w:t>Este valor corresponde a un número diferente para cada modelo de primer orden y de segundo. Al observar los resultados se obtiene que los números menores para primer y segundo orden corresponden a los métodos “1/4 – 3/4” de Alfaro y simétrico con un error cuadrático de 0,0004757 y 0,0003247, respectivamente.</w:t>
+        <w:t>Al observar los resultados se obtiene que los números menores para primer y segundo orden corresponden a los métodos “1/4 – 3/4” de Alfaro y simétrico con un error cuadrático de 0,0004757 y 0,0003247, respectivamente.</w:t>
       </w:r>
     </w:p>
     <w:p>
@@ -13013,7 +13428,6 @@
         <w:rPr>
           <w:sz w:val="20"/>
         </w:rPr>
-        <w:lastRenderedPageBreak/>
         <w:t>El sistema que se trabajó en esta práctica no tiene un comportamiento lineal, sino que, al reducir su rango de operación a las condiciones aquí planteadas, se le obliga a operar de un modo cercano a lo que se conoce como un sistema lineal invariante en el tiempo. Esto implica que, indiferente del método que se vaya a usar para controlar el sistema, se debe tener en cuenta el punto de operación con el que se trabajó, pues el modelo solo funciona en las mismas condiciones realizadas durante el laboratorio. Cualquier cambio de sus condiciones conlleva a una variación y operación distinta en el</w:t>
       </w:r>
       <w:r>
@@ -13050,6 +13464,7 @@
         <w:rPr>
           <w:sz w:val="20"/>
         </w:rPr>
+        <w:lastRenderedPageBreak/>
         <w:t>Los diferentes modelos que se trabajaron tenían diferencias en cuanto a su matemática, pero se sustentaban en la misma idea base sobre elegir puntos de la curva respuesta del sistema para desarrollar el modelo. De modo que, el método que mejor resultó en este sistema no implica ser el mejor en otro sistema, puesto que la variación de los métodos al elegir diferentes puntos de la respuesta puede provocar ser o no más exactos según la curva. Los puntos que mejor recrearon la respuesta fueron alrededor del 25%, 50% y 75%, los cuales, son exactamente los usados por los métodos elegidos en este trabajo (1/4 - 3/4 de Alfaro y simétrico) para identificar al sistema, pero no se puede descartar la posibilidad de que otros puntos sean la mejor opción en otro tipo de</w:t>
       </w:r>
       <w:r>
@@ -15625,7 +16040,7 @@
 </file>
 
 <file path=customXml/itemProps1.xml><?xml version="1.0" encoding="utf-8"?>
-<ds:datastoreItem xmlns:ds="http://schemas.openxmlformats.org/officeDocument/2006/customXml" ds:itemID="{F7BA52F1-3D64-4F67-AB0E-F8E3131EEA69}">
+<ds:datastoreItem xmlns:ds="http://schemas.openxmlformats.org/officeDocument/2006/customXml" ds:itemID="{796F26D0-CDD2-4404-8024-E675FFF093E7}">
   <ds:schemaRefs>
     <ds:schemaRef ds:uri="http://schemas.openxmlformats.org/officeDocument/2006/bibliography"/>
   </ds:schemaRefs>

</xml_diff>